<commit_message>
[ADD] parser for procedures ready
</commit_message>
<xml_diff>
--- a/Pruebas del proyecto de paradigmas.docx
+++ b/Pruebas del proyecto de paradigmas.docx
@@ -75,12 +75,21 @@
         <w:t>nombre_parametro</w:t>
       </w:r>
       <w:proofErr w:type="spellEnd"/>
+      <w:proofErr w:type="gramStart"/>
       <w:r>
         <w:rPr>
           <w:i/>
           <w:iCs/>
         </w:rPr>
-        <w:t>) : entero{</w:t>
+        <w:t>) :</w:t>
+      </w:r>
+      <w:proofErr w:type="gramEnd"/>
+      <w:r>
+        <w:rPr>
+          <w:i/>
+          <w:iCs/>
+        </w:rPr>
+        <w:t xml:space="preserve"> entero{</w:t>
       </w:r>
     </w:p>
     <w:p>
@@ -149,11 +158,19 @@
       </w:r>
       <w:proofErr w:type="spellStart"/>
       <w:r>
-        <w:t>calcular_area</w:t>
-      </w:r>
-      <w:proofErr w:type="spellEnd"/>
-      <w:r>
-        <w:t>(entero base, entero altura) : entero {</w:t>
+        <w:t>calcular_</w:t>
+      </w:r>
+      <w:proofErr w:type="gramStart"/>
+      <w:r>
+        <w:t>area</w:t>
+      </w:r>
+      <w:proofErr w:type="spellEnd"/>
+      <w:r>
+        <w:t>(</w:t>
+      </w:r>
+      <w:proofErr w:type="gramEnd"/>
+      <w:r>
+        <w:t>entero base, entero altura) : entero {</w:t>
       </w:r>
     </w:p>
     <w:p>
@@ -243,7 +260,15 @@
         <w:pStyle w:val="Prrafodelista"/>
       </w:pPr>
       <w:r>
-        <w:t xml:space="preserve">        escriba("El área es menor o igual a 50", salto)</w:t>
+        <w:t xml:space="preserve">        </w:t>
+      </w:r>
+      <w:proofErr w:type="gramStart"/>
+      <w:r>
+        <w:t>escriba(</w:t>
+      </w:r>
+      <w:proofErr w:type="gramEnd"/>
+      <w:r>
+        <w:t>"El área es menor o igual a 50", salto)</w:t>
       </w:r>
     </w:p>
     <w:p>
@@ -291,13 +316,18 @@
       </w:r>
       <w:proofErr w:type="spellStart"/>
       <w:r>
-        <w:t>calcular_area_circulo</w:t>
+        <w:t>calcular_area_</w:t>
+      </w:r>
+      <w:proofErr w:type="gramStart"/>
+      <w:r>
+        <w:t>circulo</w:t>
       </w:r>
       <w:proofErr w:type="spellEnd"/>
       <w:r>
         <w:t>(</w:t>
       </w:r>
       <w:proofErr w:type="spellStart"/>
+      <w:proofErr w:type="gramEnd"/>
       <w:r>
         <w:t>float</w:t>
       </w:r>
@@ -354,8 +384,13 @@
       <w:pPr>
         <w:pStyle w:val="Prrafodelista"/>
       </w:pPr>
-      <w:r>
-        <w:t xml:space="preserve">escriba("El área del círculo con radio ", radio, " es: ", </w:t>
+      <w:proofErr w:type="gramStart"/>
+      <w:r>
+        <w:t>escriba(</w:t>
+      </w:r>
+      <w:proofErr w:type="gramEnd"/>
+      <w:r>
+        <w:t xml:space="preserve">"El área del círculo con radio ", radio, " es: ", </w:t>
       </w:r>
       <w:proofErr w:type="spellStart"/>
       <w:r>
@@ -408,11 +443,19 @@
       </w:r>
       <w:proofErr w:type="spellStart"/>
       <w:r>
-        <w:t>verificar_valores</w:t>
-      </w:r>
-      <w:proofErr w:type="spellEnd"/>
-      <w:r>
-        <w:t xml:space="preserve">(entero a, entero b) : </w:t>
+        <w:t>verificar_</w:t>
+      </w:r>
+      <w:proofErr w:type="gramStart"/>
+      <w:r>
+        <w:t>valores</w:t>
+      </w:r>
+      <w:proofErr w:type="spellEnd"/>
+      <w:r>
+        <w:t>(</w:t>
+      </w:r>
+      <w:proofErr w:type="gramEnd"/>
+      <w:r>
+        <w:t xml:space="preserve">entero a, entero b) : </w:t>
       </w:r>
       <w:proofErr w:type="spellStart"/>
       <w:r>
@@ -466,8 +509,13 @@
       <w:pPr>
         <w:pStyle w:val="Prrafodelista"/>
       </w:pPr>
-      <w:r>
-        <w:t>escriba("a es mayor que b y también es mayor que 100", salto)</w:t>
+      <w:proofErr w:type="gramStart"/>
+      <w:r>
+        <w:t>escriba(</w:t>
+      </w:r>
+      <w:proofErr w:type="gramEnd"/>
+      <w:r>
+        <w:t>"a es mayor que b y también es mayor que 100", salto)</w:t>
       </w:r>
     </w:p>
     <w:p>
@@ -498,8 +546,13 @@
       <w:pPr>
         <w:pStyle w:val="Prrafodelista"/>
       </w:pPr>
-      <w:r>
-        <w:t>escriba("a es igual a 100 pero mayor que b", salto)</w:t>
+      <w:proofErr w:type="gramStart"/>
+      <w:r>
+        <w:t>escriba(</w:t>
+      </w:r>
+      <w:proofErr w:type="gramEnd"/>
+      <w:r>
+        <w:t>"a es igual a 100 pero mayor que b", salto)</w:t>
       </w:r>
     </w:p>
     <w:p>
@@ -531,8 +584,13 @@
       <w:pPr>
         <w:pStyle w:val="Prrafodelista"/>
       </w:pPr>
-      <w:r>
-        <w:t>escriba("a es mayor que b pero menor que 100", salto)</w:t>
+      <w:proofErr w:type="gramStart"/>
+      <w:r>
+        <w:t>escriba(</w:t>
+      </w:r>
+      <w:proofErr w:type="gramEnd"/>
+      <w:r>
+        <w:t>"a es mayor que b pero menor que 100", salto)</w:t>
       </w:r>
     </w:p>
     <w:p>
@@ -563,8 +621,13 @@
       <w:pPr>
         <w:pStyle w:val="Prrafodelista"/>
       </w:pPr>
-      <w:r>
-        <w:t>escriba("b es mayor que a", salto)</w:t>
+      <w:proofErr w:type="gramStart"/>
+      <w:r>
+        <w:t>escriba(</w:t>
+      </w:r>
+      <w:proofErr w:type="gramEnd"/>
+      <w:r>
+        <w:t>"b es mayor que a", salto)</w:t>
       </w:r>
     </w:p>
     <w:p>
@@ -603,8 +666,13 @@
       <w:pPr>
         <w:pStyle w:val="Prrafodelista"/>
       </w:pPr>
-      <w:r>
-        <w:t>escriba("a y b son iguales", salto)</w:t>
+      <w:proofErr w:type="gramStart"/>
+      <w:r>
+        <w:t>escriba(</w:t>
+      </w:r>
+      <w:proofErr w:type="gramEnd"/>
+      <w:r>
+        <w:t>"a y b son iguales", salto)</w:t>
       </w:r>
     </w:p>
     <w:p>
@@ -637,6 +705,284 @@
       </w:pPr>
       <w:r>
         <w:t>retorna resultado</w:t>
+      </w:r>
+    </w:p>
+    <w:p>
+      <w:pPr>
+        <w:pStyle w:val="Prrafodelista"/>
+      </w:pPr>
+      <w:r>
+        <w:t>}</w:t>
+      </w:r>
+    </w:p>
+    <w:p>
+      <w:pPr>
+        <w:pStyle w:val="Prrafodelista"/>
+      </w:pPr>
+    </w:p>
+    <w:p>
+      <w:pPr>
+        <w:pStyle w:val="Prrafodelista"/>
+        <w:numPr>
+          <w:ilvl w:val="0"/>
+          <w:numId w:val="1"/>
+        </w:numPr>
+      </w:pPr>
+      <w:proofErr w:type="spellStart"/>
+      <w:r>
+        <w:t>procedimienton</w:t>
+      </w:r>
+      <w:proofErr w:type="spellEnd"/>
+      <w:r>
+        <w:t xml:space="preserve"> </w:t>
+      </w:r>
+      <w:proofErr w:type="spellStart"/>
+      <w:r>
+        <w:t>verificar_</w:t>
+      </w:r>
+      <w:proofErr w:type="gramStart"/>
+      <w:r>
+        <w:t>valores</w:t>
+      </w:r>
+      <w:proofErr w:type="spellEnd"/>
+      <w:r>
+        <w:t>(</w:t>
+      </w:r>
+      <w:proofErr w:type="gramEnd"/>
+      <w:r>
+        <w:t>entero a, entero b) {</w:t>
+      </w:r>
+    </w:p>
+    <w:p>
+      <w:pPr>
+        <w:pStyle w:val="Prrafodelista"/>
+      </w:pPr>
+      <w:proofErr w:type="spellStart"/>
+      <w:r>
+        <w:t>string</w:t>
+      </w:r>
+      <w:proofErr w:type="spellEnd"/>
+      <w:r>
+        <w:t xml:space="preserve"> resultado</w:t>
+      </w:r>
+    </w:p>
+    <w:p>
+      <w:pPr>
+        <w:pStyle w:val="Prrafodelista"/>
+      </w:pPr>
+      <w:proofErr w:type="spellStart"/>
+      <w:r>
+        <w:t>si</w:t>
+      </w:r>
+      <w:proofErr w:type="spellEnd"/>
+      <w:r>
+        <w:t xml:space="preserve"> (a &gt; b) {</w:t>
+      </w:r>
+    </w:p>
+    <w:p>
+      <w:pPr>
+        <w:pStyle w:val="Prrafodelista"/>
+      </w:pPr>
+      <w:proofErr w:type="spellStart"/>
+      <w:r>
+        <w:t>si</w:t>
+      </w:r>
+      <w:proofErr w:type="spellEnd"/>
+      <w:r>
+        <w:t xml:space="preserve"> (a &gt; 100) {</w:t>
+      </w:r>
+    </w:p>
+    <w:p>
+      <w:pPr>
+        <w:pStyle w:val="Prrafodelista"/>
+      </w:pPr>
+      <w:proofErr w:type="gramStart"/>
+      <w:r>
+        <w:t>escriba(</w:t>
+      </w:r>
+      <w:proofErr w:type="gramEnd"/>
+      <w:r>
+        <w:t>"a es mayor que b y también es mayor que 100", salto)</w:t>
+      </w:r>
+    </w:p>
+    <w:p>
+      <w:pPr>
+        <w:pStyle w:val="Prrafodelista"/>
+      </w:pPr>
+      <w:r>
+        <w:t>resultado = "</w:t>
+      </w:r>
+      <w:proofErr w:type="spellStart"/>
+      <w:r>
+        <w:t>a_grande</w:t>
+      </w:r>
+      <w:proofErr w:type="spellEnd"/>
+      <w:r>
+        <w:t>"</w:t>
+      </w:r>
+    </w:p>
+    <w:p>
+      <w:pPr>
+        <w:pStyle w:val="Prrafodelista"/>
+      </w:pPr>
+      <w:r>
+        <w:t>} sino (a == 100) {</w:t>
+      </w:r>
+    </w:p>
+    <w:p>
+      <w:pPr>
+        <w:pStyle w:val="Prrafodelista"/>
+      </w:pPr>
+      <w:proofErr w:type="gramStart"/>
+      <w:r>
+        <w:t>escriba(</w:t>
+      </w:r>
+      <w:proofErr w:type="gramEnd"/>
+      <w:r>
+        <w:t>"a es igual a 100 pero mayor que b", salto)</w:t>
+      </w:r>
+    </w:p>
+    <w:p>
+      <w:pPr>
+        <w:pStyle w:val="Prrafodelista"/>
+      </w:pPr>
+      <w:r>
+        <w:t>resultado = "a_igual_100"</w:t>
+      </w:r>
+    </w:p>
+    <w:p>
+      <w:pPr>
+        <w:pStyle w:val="Prrafodelista"/>
+      </w:pPr>
+      <w:r>
+        <w:t xml:space="preserve">} </w:t>
+      </w:r>
+      <w:proofErr w:type="spellStart"/>
+      <w:r>
+        <w:t>tons</w:t>
+      </w:r>
+      <w:proofErr w:type="spellEnd"/>
+      <w:r>
+        <w:t xml:space="preserve"> {</w:t>
+      </w:r>
+    </w:p>
+    <w:p>
+      <w:pPr>
+        <w:pStyle w:val="Prrafodelista"/>
+      </w:pPr>
+      <w:proofErr w:type="gramStart"/>
+      <w:r>
+        <w:t>escriba(</w:t>
+      </w:r>
+      <w:proofErr w:type="gramEnd"/>
+      <w:r>
+        <w:t>"a es mayor que b pero menor que 100", salto)</w:t>
+      </w:r>
+    </w:p>
+    <w:p>
+      <w:pPr>
+        <w:pStyle w:val="Prrafodelista"/>
+      </w:pPr>
+      <w:r>
+        <w:t>resultado = "a_mayor_b_menor_100"</w:t>
+      </w:r>
+    </w:p>
+    <w:p>
+      <w:pPr>
+        <w:pStyle w:val="Prrafodelista"/>
+      </w:pPr>
+      <w:r>
+        <w:t>}</w:t>
+      </w:r>
+    </w:p>
+    <w:p>
+      <w:pPr>
+        <w:pStyle w:val="Prrafodelista"/>
+      </w:pPr>
+      <w:r>
+        <w:t>} sino (a &lt; b) {</w:t>
+      </w:r>
+    </w:p>
+    <w:p>
+      <w:pPr>
+        <w:pStyle w:val="Prrafodelista"/>
+      </w:pPr>
+      <w:proofErr w:type="gramStart"/>
+      <w:r>
+        <w:t>escriba(</w:t>
+      </w:r>
+      <w:proofErr w:type="gramEnd"/>
+      <w:r>
+        <w:t>"b es mayor que a", salto)</w:t>
+      </w:r>
+    </w:p>
+    <w:p>
+      <w:pPr>
+        <w:pStyle w:val="Prrafodelista"/>
+      </w:pPr>
+      <w:r>
+        <w:t>resultado = "</w:t>
+      </w:r>
+      <w:proofErr w:type="spellStart"/>
+      <w:r>
+        <w:t>b_mayor_a</w:t>
+      </w:r>
+      <w:proofErr w:type="spellEnd"/>
+      <w:r>
+        <w:t>"</w:t>
+      </w:r>
+    </w:p>
+    <w:p>
+      <w:pPr>
+        <w:pStyle w:val="Prrafodelista"/>
+      </w:pPr>
+      <w:r>
+        <w:t xml:space="preserve">} </w:t>
+      </w:r>
+      <w:proofErr w:type="spellStart"/>
+      <w:r>
+        <w:t>tons</w:t>
+      </w:r>
+      <w:proofErr w:type="spellEnd"/>
+      <w:r>
+        <w:t xml:space="preserve"> {</w:t>
+      </w:r>
+    </w:p>
+    <w:p>
+      <w:pPr>
+        <w:pStyle w:val="Prrafodelista"/>
+      </w:pPr>
+      <w:proofErr w:type="gramStart"/>
+      <w:r>
+        <w:t>escriba(</w:t>
+      </w:r>
+      <w:proofErr w:type="gramEnd"/>
+      <w:r>
+        <w:t>"a y b son iguales", salto)</w:t>
+      </w:r>
+    </w:p>
+    <w:p>
+      <w:pPr>
+        <w:pStyle w:val="Prrafodelista"/>
+      </w:pPr>
+      <w:r>
+        <w:t>resultado = "</w:t>
+      </w:r>
+      <w:proofErr w:type="spellStart"/>
+      <w:r>
+        <w:t>a_igual_b</w:t>
+      </w:r>
+      <w:proofErr w:type="spellEnd"/>
+      <w:r>
+        <w:t>"</w:t>
+      </w:r>
+    </w:p>
+    <w:p>
+      <w:pPr>
+        <w:pStyle w:val="Prrafodelista"/>
+      </w:pPr>
+      <w:r>
+        <w:t>}</w:t>
       </w:r>
     </w:p>
     <w:p>
@@ -665,7 +1011,7 @@
   <w:abstractNum w:abstractNumId="0" w15:restartNumberingAfterBreak="0">
     <w:nsid w:val="3E5210CA"/>
     <w:multiLevelType w:val="hybridMultilevel"/>
-    <w:tmpl w:val="21D68150"/>
+    <w:tmpl w:val="63089EBA"/>
     <w:lvl w:ilvl="0" w:tplc="140A000F">
       <w:start w:val="1"/>
       <w:numFmt w:val="decimal"/>

</xml_diff>

<commit_message>
[ADD] loop for and while parser and tokens, still some serious work to do
</commit_message>
<xml_diff>
--- a/Pruebas del proyecto de paradigmas.docx
+++ b/Pruebas del proyecto de paradigmas.docx
@@ -75,21 +75,12 @@
         <w:t>nombre_parametro</w:t>
       </w:r>
       <w:proofErr w:type="spellEnd"/>
-      <w:proofErr w:type="gramStart"/>
       <w:r>
         <w:rPr>
           <w:i/>
           <w:iCs/>
         </w:rPr>
-        <w:t>) :</w:t>
-      </w:r>
-      <w:proofErr w:type="gramEnd"/>
-      <w:r>
-        <w:rPr>
-          <w:i/>
-          <w:iCs/>
-        </w:rPr>
-        <w:t xml:space="preserve"> entero{</w:t>
+        <w:t>) : entero{</w:t>
       </w:r>
     </w:p>
     <w:p>
@@ -158,36 +149,49 @@
       </w:r>
       <w:proofErr w:type="spellStart"/>
       <w:r>
-        <w:t>calcular_</w:t>
-      </w:r>
-      <w:proofErr w:type="gramStart"/>
+        <w:t>calcular_area</w:t>
+      </w:r>
+      <w:proofErr w:type="spellEnd"/>
+      <w:r>
+        <w:t>(entero base, entero altura) : entero {</w:t>
+      </w:r>
+    </w:p>
+    <w:p>
+      <w:pPr>
+        <w:pStyle w:val="Prrafodelista"/>
+        <w:rPr>
+          <w:lang w:val="es-MX"/>
+        </w:rPr>
+      </w:pPr>
+      <w:r>
+        <w:t xml:space="preserve">    entero </w:t>
+      </w:r>
+      <w:proofErr w:type="spellStart"/>
       <w:r>
         <w:t>area</w:t>
       </w:r>
       <w:proofErr w:type="spellEnd"/>
-      <w:r>
-        <w:t>(</w:t>
-      </w:r>
-      <w:proofErr w:type="gramEnd"/>
-      <w:r>
-        <w:t>entero base, entero altura) : entero {</w:t>
-      </w:r>
-    </w:p>
-    <w:p>
-      <w:pPr>
-        <w:pStyle w:val="Prrafodelista"/>
-        <w:rPr>
-          <w:lang w:val="es-MX"/>
-        </w:rPr>
-      </w:pPr>
-      <w:r>
-        <w:t xml:space="preserve">    entero </w:t>
+    </w:p>
+    <w:p>
+      <w:pPr>
+        <w:pStyle w:val="Prrafodelista"/>
+      </w:pPr>
+      <w:r>
+        <w:t xml:space="preserve">    </w:t>
       </w:r>
       <w:proofErr w:type="spellStart"/>
       <w:r>
         <w:t>area</w:t>
       </w:r>
       <w:proofErr w:type="spellEnd"/>
+      <w:r>
+        <w:t xml:space="preserve"> = base * altura</w:t>
+      </w:r>
+    </w:p>
+    <w:p>
+      <w:pPr>
+        <w:pStyle w:val="Prrafodelista"/>
+      </w:pPr>
     </w:p>
     <w:p>
       <w:pPr>
@@ -198,54 +202,33 @@
       </w:r>
       <w:proofErr w:type="spellStart"/>
       <w:r>
+        <w:t>si</w:t>
+      </w:r>
+      <w:proofErr w:type="spellEnd"/>
+      <w:r>
+        <w:t xml:space="preserve"> (</w:t>
+      </w:r>
+      <w:proofErr w:type="spellStart"/>
+      <w:r>
         <w:t>area</w:t>
       </w:r>
       <w:proofErr w:type="spellEnd"/>
       <w:r>
-        <w:t xml:space="preserve"> = base * altura</w:t>
-      </w:r>
-    </w:p>
-    <w:p>
-      <w:pPr>
-        <w:pStyle w:val="Prrafodelista"/>
-      </w:pPr>
-    </w:p>
-    <w:p>
-      <w:pPr>
-        <w:pStyle w:val="Prrafodelista"/>
-      </w:pPr>
-      <w:r>
-        <w:t xml:space="preserve">    </w:t>
-      </w:r>
-      <w:proofErr w:type="spellStart"/>
-      <w:r>
-        <w:t>si</w:t>
-      </w:r>
-      <w:proofErr w:type="spellEnd"/>
-      <w:r>
-        <w:t xml:space="preserve"> (</w:t>
+        <w:t xml:space="preserve"> &gt; 50) {</w:t>
+      </w:r>
+    </w:p>
+    <w:p>
+      <w:pPr>
+        <w:pStyle w:val="Prrafodelista"/>
+      </w:pPr>
+      <w:r>
+        <w:t xml:space="preserve">        retorna </w:t>
       </w:r>
       <w:proofErr w:type="spellStart"/>
       <w:r>
         <w:t>area</w:t>
       </w:r>
       <w:proofErr w:type="spellEnd"/>
-      <w:r>
-        <w:t xml:space="preserve"> &gt; 50) {</w:t>
-      </w:r>
-    </w:p>
-    <w:p>
-      <w:pPr>
-        <w:pStyle w:val="Prrafodelista"/>
-      </w:pPr>
-      <w:r>
-        <w:t xml:space="preserve">        retorna </w:t>
-      </w:r>
-      <w:proofErr w:type="spellStart"/>
-      <w:r>
-        <w:t>area</w:t>
-      </w:r>
-      <w:proofErr w:type="spellEnd"/>
     </w:p>
     <w:p>
       <w:pPr>
@@ -260,15 +243,7 @@
         <w:pStyle w:val="Prrafodelista"/>
       </w:pPr>
       <w:r>
-        <w:t xml:space="preserve">        </w:t>
-      </w:r>
-      <w:proofErr w:type="gramStart"/>
-      <w:r>
-        <w:t>escriba(</w:t>
-      </w:r>
-      <w:proofErr w:type="gramEnd"/>
-      <w:r>
-        <w:t>"El área es menor o igual a 50", salto)</w:t>
+        <w:t xml:space="preserve">        escriba("El área es menor o igual a 50", salto)</w:t>
       </w:r>
     </w:p>
     <w:p>
@@ -316,18 +291,13 @@
       </w:r>
       <w:proofErr w:type="spellStart"/>
       <w:r>
-        <w:t>calcular_area_</w:t>
-      </w:r>
-      <w:proofErr w:type="gramStart"/>
-      <w:r>
-        <w:t>circulo</w:t>
+        <w:t>calcular_area_circulo</w:t>
       </w:r>
       <w:proofErr w:type="spellEnd"/>
       <w:r>
         <w:t>(</w:t>
       </w:r>
       <w:proofErr w:type="spellStart"/>
-      <w:proofErr w:type="gramEnd"/>
       <w:r>
         <w:t>float</w:t>
       </w:r>
@@ -384,13 +354,8 @@
       <w:pPr>
         <w:pStyle w:val="Prrafodelista"/>
       </w:pPr>
-      <w:proofErr w:type="gramStart"/>
-      <w:r>
-        <w:t>escriba(</w:t>
-      </w:r>
-      <w:proofErr w:type="gramEnd"/>
-      <w:r>
-        <w:t xml:space="preserve">"El área del círculo con radio ", radio, " es: ", </w:t>
+      <w:r>
+        <w:t xml:space="preserve">escriba("El área del círculo con radio ", radio, " es: ", </w:t>
       </w:r>
       <w:proofErr w:type="spellStart"/>
       <w:r>
@@ -443,19 +408,11 @@
       </w:r>
       <w:proofErr w:type="spellStart"/>
       <w:r>
-        <w:t>verificar_</w:t>
-      </w:r>
-      <w:proofErr w:type="gramStart"/>
-      <w:r>
-        <w:t>valores</w:t>
-      </w:r>
-      <w:proofErr w:type="spellEnd"/>
-      <w:r>
-        <w:t>(</w:t>
-      </w:r>
-      <w:proofErr w:type="gramEnd"/>
-      <w:r>
-        <w:t xml:space="preserve">entero a, entero b) : </w:t>
+        <w:t>verificar_valores</w:t>
+      </w:r>
+      <w:proofErr w:type="spellEnd"/>
+      <w:r>
+        <w:t xml:space="preserve">(entero a, entero b) : </w:t>
       </w:r>
       <w:proofErr w:type="spellStart"/>
       <w:r>
@@ -509,13 +466,8 @@
       <w:pPr>
         <w:pStyle w:val="Prrafodelista"/>
       </w:pPr>
-      <w:proofErr w:type="gramStart"/>
-      <w:r>
-        <w:t>escriba(</w:t>
-      </w:r>
-      <w:proofErr w:type="gramEnd"/>
-      <w:r>
-        <w:t>"a es mayor que b y también es mayor que 100", salto)</w:t>
+      <w:r>
+        <w:t>escriba("a es mayor que b y también es mayor que 100", salto)</w:t>
       </w:r>
     </w:p>
     <w:p>
@@ -546,13 +498,8 @@
       <w:pPr>
         <w:pStyle w:val="Prrafodelista"/>
       </w:pPr>
-      <w:proofErr w:type="gramStart"/>
-      <w:r>
-        <w:t>escriba(</w:t>
-      </w:r>
-      <w:proofErr w:type="gramEnd"/>
-      <w:r>
-        <w:t>"a es igual a 100 pero mayor que b", salto)</w:t>
+      <w:r>
+        <w:t>escriba("a es igual a 100 pero mayor que b", salto)</w:t>
       </w:r>
     </w:p>
     <w:p>
@@ -584,13 +531,8 @@
       <w:pPr>
         <w:pStyle w:val="Prrafodelista"/>
       </w:pPr>
-      <w:proofErr w:type="gramStart"/>
-      <w:r>
-        <w:t>escriba(</w:t>
-      </w:r>
-      <w:proofErr w:type="gramEnd"/>
-      <w:r>
-        <w:t>"a es mayor que b pero menor que 100", salto)</w:t>
+      <w:r>
+        <w:t>escriba("a es mayor que b pero menor que 100", salto)</w:t>
       </w:r>
     </w:p>
     <w:p>
@@ -621,13 +563,8 @@
       <w:pPr>
         <w:pStyle w:val="Prrafodelista"/>
       </w:pPr>
-      <w:proofErr w:type="gramStart"/>
-      <w:r>
-        <w:t>escriba(</w:t>
-      </w:r>
-      <w:proofErr w:type="gramEnd"/>
-      <w:r>
-        <w:t>"b es mayor que a", salto)</w:t>
+      <w:r>
+        <w:t>escriba("b es mayor que a", salto)</w:t>
       </w:r>
     </w:p>
     <w:p>
@@ -666,13 +603,8 @@
       <w:pPr>
         <w:pStyle w:val="Prrafodelista"/>
       </w:pPr>
-      <w:proofErr w:type="gramStart"/>
-      <w:r>
-        <w:t>escriba(</w:t>
-      </w:r>
-      <w:proofErr w:type="gramEnd"/>
-      <w:r>
-        <w:t>"a y b son iguales", salto)</w:t>
+      <w:r>
+        <w:t>escriba("a y b son iguales", salto)</w:t>
       </w:r>
     </w:p>
     <w:p>
@@ -738,251 +670,853 @@
       </w:r>
       <w:proofErr w:type="spellStart"/>
       <w:r>
-        <w:t>verificar_</w:t>
-      </w:r>
-      <w:proofErr w:type="gramStart"/>
-      <w:r>
-        <w:t>valores</w:t>
+        <w:t>verificar_valores</w:t>
+      </w:r>
+      <w:proofErr w:type="spellEnd"/>
+      <w:r>
+        <w:t>(entero a, entero b) {</w:t>
+      </w:r>
+    </w:p>
+    <w:p>
+      <w:pPr>
+        <w:pStyle w:val="Prrafodelista"/>
+      </w:pPr>
+      <w:proofErr w:type="spellStart"/>
+      <w:r>
+        <w:t>string</w:t>
+      </w:r>
+      <w:proofErr w:type="spellEnd"/>
+      <w:r>
+        <w:t xml:space="preserve"> resultado</w:t>
+      </w:r>
+    </w:p>
+    <w:p>
+      <w:pPr>
+        <w:pStyle w:val="Prrafodelista"/>
+      </w:pPr>
+      <w:proofErr w:type="spellStart"/>
+      <w:r>
+        <w:t>si</w:t>
+      </w:r>
+      <w:proofErr w:type="spellEnd"/>
+      <w:r>
+        <w:t xml:space="preserve"> (a &gt; b) {</w:t>
+      </w:r>
+    </w:p>
+    <w:p>
+      <w:pPr>
+        <w:pStyle w:val="Prrafodelista"/>
+      </w:pPr>
+      <w:proofErr w:type="spellStart"/>
+      <w:r>
+        <w:t>si</w:t>
+      </w:r>
+      <w:proofErr w:type="spellEnd"/>
+      <w:r>
+        <w:t xml:space="preserve"> (a &gt; 100) {</w:t>
+      </w:r>
+    </w:p>
+    <w:p>
+      <w:pPr>
+        <w:pStyle w:val="Prrafodelista"/>
+      </w:pPr>
+      <w:r>
+        <w:t>escriba("a es mayor que b y también es mayor que 100", salto)</w:t>
+      </w:r>
+    </w:p>
+    <w:p>
+      <w:pPr>
+        <w:pStyle w:val="Prrafodelista"/>
+      </w:pPr>
+      <w:r>
+        <w:t>resultado = "</w:t>
+      </w:r>
+      <w:proofErr w:type="spellStart"/>
+      <w:r>
+        <w:t>a_grande</w:t>
+      </w:r>
+      <w:proofErr w:type="spellEnd"/>
+      <w:r>
+        <w:t>"</w:t>
+      </w:r>
+    </w:p>
+    <w:p>
+      <w:pPr>
+        <w:pStyle w:val="Prrafodelista"/>
+      </w:pPr>
+      <w:r>
+        <w:t>} sino (a == 100) {</w:t>
+      </w:r>
+    </w:p>
+    <w:p>
+      <w:pPr>
+        <w:pStyle w:val="Prrafodelista"/>
+      </w:pPr>
+      <w:r>
+        <w:t>escriba("a es igual a 100 pero mayor que b", salto)</w:t>
+      </w:r>
+    </w:p>
+    <w:p>
+      <w:pPr>
+        <w:pStyle w:val="Prrafodelista"/>
+      </w:pPr>
+      <w:r>
+        <w:t>resultado = "a_igual_100"</w:t>
+      </w:r>
+    </w:p>
+    <w:p>
+      <w:pPr>
+        <w:pStyle w:val="Prrafodelista"/>
+      </w:pPr>
+      <w:r>
+        <w:t xml:space="preserve">} </w:t>
+      </w:r>
+      <w:proofErr w:type="spellStart"/>
+      <w:r>
+        <w:t>tons</w:t>
+      </w:r>
+      <w:proofErr w:type="spellEnd"/>
+      <w:r>
+        <w:t xml:space="preserve"> {</w:t>
+      </w:r>
+    </w:p>
+    <w:p>
+      <w:pPr>
+        <w:pStyle w:val="Prrafodelista"/>
+      </w:pPr>
+      <w:r>
+        <w:t>escriba("a es mayor que b pero menor que 100", salto)</w:t>
+      </w:r>
+    </w:p>
+    <w:p>
+      <w:pPr>
+        <w:pStyle w:val="Prrafodelista"/>
+      </w:pPr>
+      <w:r>
+        <w:t>resultado = "a_mayor_b_menor_100"</w:t>
+      </w:r>
+    </w:p>
+    <w:p>
+      <w:pPr>
+        <w:pStyle w:val="Prrafodelista"/>
+      </w:pPr>
+      <w:r>
+        <w:t>}</w:t>
+      </w:r>
+    </w:p>
+    <w:p>
+      <w:pPr>
+        <w:pStyle w:val="Prrafodelista"/>
+      </w:pPr>
+      <w:r>
+        <w:t>} sino (a &lt; b) {</w:t>
+      </w:r>
+    </w:p>
+    <w:p>
+      <w:pPr>
+        <w:pStyle w:val="Prrafodelista"/>
+      </w:pPr>
+      <w:r>
+        <w:t>escriba("b es mayor que a", salto)</w:t>
+      </w:r>
+    </w:p>
+    <w:p>
+      <w:pPr>
+        <w:pStyle w:val="Prrafodelista"/>
+      </w:pPr>
+      <w:r>
+        <w:t>resultado = "</w:t>
+      </w:r>
+      <w:proofErr w:type="spellStart"/>
+      <w:r>
+        <w:t>b_mayor_a</w:t>
+      </w:r>
+      <w:proofErr w:type="spellEnd"/>
+      <w:r>
+        <w:t>"</w:t>
+      </w:r>
+    </w:p>
+    <w:p>
+      <w:pPr>
+        <w:pStyle w:val="Prrafodelista"/>
+      </w:pPr>
+      <w:r>
+        <w:t xml:space="preserve">} </w:t>
+      </w:r>
+      <w:proofErr w:type="spellStart"/>
+      <w:r>
+        <w:t>tons</w:t>
+      </w:r>
+      <w:proofErr w:type="spellEnd"/>
+      <w:r>
+        <w:t xml:space="preserve"> {</w:t>
+      </w:r>
+    </w:p>
+    <w:p>
+      <w:pPr>
+        <w:pStyle w:val="Prrafodelista"/>
+      </w:pPr>
+      <w:r>
+        <w:t>escriba("a y b son iguales", salto)</w:t>
+      </w:r>
+    </w:p>
+    <w:p>
+      <w:pPr>
+        <w:pStyle w:val="Prrafodelista"/>
+      </w:pPr>
+      <w:r>
+        <w:t>resultado = "</w:t>
+      </w:r>
+      <w:proofErr w:type="spellStart"/>
+      <w:r>
+        <w:t>a_igual_b</w:t>
+      </w:r>
+      <w:proofErr w:type="spellEnd"/>
+      <w:r>
+        <w:t>"</w:t>
+      </w:r>
+    </w:p>
+    <w:p>
+      <w:pPr>
+        <w:pStyle w:val="Prrafodelista"/>
+      </w:pPr>
+      <w:r>
+        <w:t>}</w:t>
+      </w:r>
+    </w:p>
+    <w:p>
+      <w:pPr>
+        <w:pStyle w:val="Prrafodelista"/>
+      </w:pPr>
+      <w:r>
+        <w:t>}</w:t>
+      </w:r>
+    </w:p>
+    <w:p>
+      <w:pPr>
+        <w:pStyle w:val="Prrafodelista"/>
+      </w:pPr>
+    </w:p>
+    <w:p>
+      <w:pPr>
+        <w:pStyle w:val="Prrafodelista"/>
+        <w:numPr>
+          <w:ilvl w:val="0"/>
+          <w:numId w:val="1"/>
+        </w:numPr>
+      </w:pPr>
+      <w:proofErr w:type="spellStart"/>
+      <w:r>
+        <w:t>procedimienton</w:t>
+      </w:r>
+      <w:proofErr w:type="spellEnd"/>
+      <w:r>
+        <w:t xml:space="preserve"> </w:t>
+      </w:r>
+      <w:proofErr w:type="spellStart"/>
+      <w:r>
+        <w:t>verificar_valores</w:t>
+      </w:r>
+      <w:proofErr w:type="spellEnd"/>
+      <w:r>
+        <w:t xml:space="preserve">(entero a, entero b) { </w:t>
+      </w:r>
+    </w:p>
+    <w:p>
+      <w:pPr>
+        <w:pStyle w:val="Prrafodelista"/>
+      </w:pPr>
+      <w:proofErr w:type="spellStart"/>
+      <w:r>
+        <w:t>string</w:t>
+      </w:r>
+      <w:proofErr w:type="spellEnd"/>
+      <w:r>
+        <w:t xml:space="preserve"> resultado </w:t>
+      </w:r>
+    </w:p>
+    <w:p>
+      <w:pPr>
+        <w:pStyle w:val="Prrafodelista"/>
+      </w:pPr>
+      <w:proofErr w:type="spellStart"/>
+      <w:r>
+        <w:lastRenderedPageBreak/>
+        <w:t>si</w:t>
+      </w:r>
+      <w:proofErr w:type="spellEnd"/>
+      <w:r>
+        <w:t xml:space="preserve"> (a &gt; b) { </w:t>
+      </w:r>
+    </w:p>
+    <w:p>
+      <w:pPr>
+        <w:pStyle w:val="Prrafodelista"/>
+      </w:pPr>
+      <w:proofErr w:type="spellStart"/>
+      <w:r>
+        <w:t>si</w:t>
+      </w:r>
+      <w:proofErr w:type="spellEnd"/>
+      <w:r>
+        <w:t xml:space="preserve"> (a &gt; 100) { </w:t>
+      </w:r>
+    </w:p>
+    <w:p>
+      <w:pPr>
+        <w:pStyle w:val="Prrafodelista"/>
+      </w:pPr>
+      <w:r>
+        <w:t xml:space="preserve">escriba("a es mayor que b y también es mayor que 100", salto) </w:t>
+      </w:r>
+    </w:p>
+    <w:p>
+      <w:pPr>
+        <w:pStyle w:val="Prrafodelista"/>
+      </w:pPr>
+      <w:r>
+        <w:t>resultado = "</w:t>
+      </w:r>
+      <w:proofErr w:type="spellStart"/>
+      <w:r>
+        <w:t>a_grande</w:t>
+      </w:r>
+      <w:proofErr w:type="spellEnd"/>
+      <w:r>
+        <w:t xml:space="preserve">" </w:t>
+      </w:r>
+    </w:p>
+    <w:p>
+      <w:pPr>
+        <w:pStyle w:val="Prrafodelista"/>
+      </w:pPr>
+      <w:r>
+        <w:t xml:space="preserve">} sino (a == 100) { </w:t>
+      </w:r>
+    </w:p>
+    <w:p>
+      <w:pPr>
+        <w:pStyle w:val="Prrafodelista"/>
+      </w:pPr>
+      <w:r>
+        <w:t xml:space="preserve">escriba("a es igual a 100 pero mayor que b", salto) </w:t>
+      </w:r>
+    </w:p>
+    <w:p>
+      <w:pPr>
+        <w:pStyle w:val="Prrafodelista"/>
+      </w:pPr>
+      <w:r>
+        <w:t xml:space="preserve">resultado = "a_igual_100" </w:t>
+      </w:r>
+    </w:p>
+    <w:p>
+      <w:pPr>
+        <w:pStyle w:val="Prrafodelista"/>
+      </w:pPr>
+      <w:r>
+        <w:t xml:space="preserve">} </w:t>
+      </w:r>
+      <w:proofErr w:type="spellStart"/>
+      <w:r>
+        <w:t>tons</w:t>
+      </w:r>
+      <w:proofErr w:type="spellEnd"/>
+      <w:r>
+        <w:t xml:space="preserve"> { </w:t>
+      </w:r>
+    </w:p>
+    <w:p>
+      <w:pPr>
+        <w:pStyle w:val="Prrafodelista"/>
+      </w:pPr>
+      <w:r>
+        <w:t xml:space="preserve">escriba("a es mayor que b pero menor que 100", salto) </w:t>
+      </w:r>
+    </w:p>
+    <w:p>
+      <w:pPr>
+        <w:pStyle w:val="Prrafodelista"/>
+      </w:pPr>
+      <w:r>
+        <w:t xml:space="preserve">resultado = "a_mayor_b_menor_100" </w:t>
+      </w:r>
+    </w:p>
+    <w:p>
+      <w:pPr>
+        <w:pStyle w:val="Prrafodelista"/>
+      </w:pPr>
+      <w:r>
+        <w:t xml:space="preserve">} </w:t>
+      </w:r>
+    </w:p>
+    <w:p>
+      <w:pPr>
+        <w:pStyle w:val="Prrafodelista"/>
+      </w:pPr>
+      <w:r>
+        <w:t xml:space="preserve">} sino (a &lt; b) { </w:t>
+      </w:r>
+    </w:p>
+    <w:p>
+      <w:pPr>
+        <w:pStyle w:val="Prrafodelista"/>
+      </w:pPr>
+      <w:r>
+        <w:t xml:space="preserve">escriba("b es mayor que a", salto) </w:t>
+      </w:r>
+    </w:p>
+    <w:p>
+      <w:pPr>
+        <w:pStyle w:val="Prrafodelista"/>
+      </w:pPr>
+      <w:r>
+        <w:t>resultado = "</w:t>
+      </w:r>
+      <w:proofErr w:type="spellStart"/>
+      <w:r>
+        <w:t>b_mayor_a</w:t>
+      </w:r>
+      <w:proofErr w:type="spellEnd"/>
+      <w:r>
+        <w:t xml:space="preserve">" </w:t>
+      </w:r>
+    </w:p>
+    <w:p>
+      <w:pPr>
+        <w:pStyle w:val="Prrafodelista"/>
+      </w:pPr>
+      <w:r>
+        <w:t xml:space="preserve">} </w:t>
+      </w:r>
+      <w:proofErr w:type="spellStart"/>
+      <w:r>
+        <w:t>tons</w:t>
+      </w:r>
+      <w:proofErr w:type="spellEnd"/>
+      <w:r>
+        <w:t xml:space="preserve"> { </w:t>
+      </w:r>
+    </w:p>
+    <w:p>
+      <w:pPr>
+        <w:pStyle w:val="Prrafodelista"/>
+      </w:pPr>
+      <w:r>
+        <w:t xml:space="preserve">escriba("a y b son iguales", salto) </w:t>
+      </w:r>
+    </w:p>
+    <w:p>
+      <w:pPr>
+        <w:pStyle w:val="Prrafodelista"/>
+      </w:pPr>
+      <w:r>
+        <w:t>resultado = "</w:t>
+      </w:r>
+      <w:proofErr w:type="spellStart"/>
+      <w:r>
+        <w:t>a_igual_b</w:t>
+      </w:r>
+      <w:proofErr w:type="spellEnd"/>
+      <w:r>
+        <w:t xml:space="preserve">" </w:t>
+      </w:r>
+    </w:p>
+    <w:p>
+      <w:pPr>
+        <w:pStyle w:val="Prrafodelista"/>
+      </w:pPr>
+      <w:r>
+        <w:t>}</w:t>
+      </w:r>
+    </w:p>
+    <w:p>
+      <w:pPr>
+        <w:pStyle w:val="Prrafodelista"/>
+      </w:pPr>
+      <w:r>
+        <w:t>escriba("Resultado: ", resultado, salto)</w:t>
+      </w:r>
+    </w:p>
+    <w:p>
+      <w:pPr>
+        <w:pStyle w:val="Prrafodelista"/>
+      </w:pPr>
+      <w:r>
+        <w:t>}</w:t>
+      </w:r>
+    </w:p>
+    <w:p>
+      <w:pPr>
+        <w:pStyle w:val="Prrafodelista"/>
+      </w:pPr>
+    </w:p>
+    <w:p>
+      <w:pPr>
+        <w:pStyle w:val="Prrafodelista"/>
+      </w:pPr>
+      <w:r>
+        <w:t xml:space="preserve">funcioncita </w:t>
+      </w:r>
+      <w:proofErr w:type="spellStart"/>
+      <w:r>
+        <w:t>calcular_factorial</w:t>
+      </w:r>
+      <w:proofErr w:type="spellEnd"/>
+      <w:r>
+        <w:t xml:space="preserve">(entero n) : entero { </w:t>
+      </w:r>
+    </w:p>
+    <w:p>
+      <w:pPr>
+        <w:pStyle w:val="Prrafodelista"/>
+      </w:pPr>
+      <w:r>
+        <w:t xml:space="preserve">entero factorial = 1 </w:t>
+      </w:r>
+    </w:p>
+    <w:p>
+      <w:pPr>
+        <w:pStyle w:val="Prrafodelista"/>
+      </w:pPr>
+      <w:r>
+        <w:t xml:space="preserve">mientras (n &gt; 0) { </w:t>
+      </w:r>
+    </w:p>
+    <w:p>
+      <w:pPr>
+        <w:pStyle w:val="Prrafodelista"/>
+      </w:pPr>
+      <w:r>
+        <w:t xml:space="preserve">factorial = factorial * n </w:t>
+      </w:r>
+    </w:p>
+    <w:p>
+      <w:pPr>
+        <w:pStyle w:val="Prrafodelista"/>
+      </w:pPr>
+      <w:r>
+        <w:t xml:space="preserve">n = n - 1 </w:t>
+      </w:r>
+    </w:p>
+    <w:p>
+      <w:pPr>
+        <w:pStyle w:val="Prrafodelista"/>
+      </w:pPr>
+      <w:r>
+        <w:t xml:space="preserve">} </w:t>
+      </w:r>
+    </w:p>
+    <w:p>
+      <w:pPr>
+        <w:pStyle w:val="Prrafodelista"/>
+      </w:pPr>
+      <w:r>
+        <w:t xml:space="preserve">retorna factorial </w:t>
+      </w:r>
+    </w:p>
+    <w:p>
+      <w:pPr>
+        <w:pStyle w:val="Prrafodelista"/>
+      </w:pPr>
+      <w:r>
+        <w:t>}</w:t>
+      </w:r>
+    </w:p>
+    <w:p>
+      <w:pPr>
+        <w:pStyle w:val="Prrafodelista"/>
+      </w:pPr>
+    </w:p>
+    <w:p>
+      <w:pPr>
+        <w:pStyle w:val="Prrafodelista"/>
+      </w:pPr>
+      <w:proofErr w:type="spellStart"/>
+      <w:r>
+        <w:t>procedimienton</w:t>
+      </w:r>
+      <w:proofErr w:type="spellEnd"/>
+      <w:r>
+        <w:t xml:space="preserve"> </w:t>
+      </w:r>
+      <w:proofErr w:type="spellStart"/>
+      <w:r>
+        <w:t>imprimir_numeros_pares</w:t>
+      </w:r>
+      <w:proofErr w:type="spellEnd"/>
+      <w:r>
+        <w:t>(entero limite) {</w:t>
+      </w:r>
+    </w:p>
+    <w:p>
+      <w:pPr>
+        <w:pStyle w:val="Prrafodelista"/>
+      </w:pPr>
+      <w:r>
+        <w:t>entero i = 0</w:t>
+      </w:r>
+    </w:p>
+    <w:p>
+      <w:pPr>
+        <w:pStyle w:val="Prrafodelista"/>
+      </w:pPr>
+      <w:r>
+        <w:t>mientras (i &lt;= limite) {</w:t>
+      </w:r>
+    </w:p>
+    <w:p>
+      <w:pPr>
+        <w:pStyle w:val="Prrafodelista"/>
+      </w:pPr>
+      <w:proofErr w:type="spellStart"/>
+      <w:r>
+        <w:t>si</w:t>
+      </w:r>
+      <w:proofErr w:type="spellEnd"/>
+      <w:r>
+        <w:t xml:space="preserve"> (i % 2 == 0) {</w:t>
+      </w:r>
+    </w:p>
+    <w:p>
+      <w:pPr>
+        <w:pStyle w:val="Prrafodelista"/>
+      </w:pPr>
+      <w:r>
+        <w:t>escriba("El número ", i, " es par", salto)</w:t>
+      </w:r>
+    </w:p>
+    <w:p>
+      <w:pPr>
+        <w:pStyle w:val="Prrafodelista"/>
+        <w:rPr>
+          <w:lang w:val="en-US"/>
+        </w:rPr>
+      </w:pPr>
+      <w:r>
+        <w:rPr>
+          <w:lang w:val="en-US"/>
+        </w:rPr>
+        <w:t>}</w:t>
+      </w:r>
+    </w:p>
+    <w:p>
+      <w:pPr>
+        <w:pStyle w:val="Prrafodelista"/>
+        <w:rPr>
+          <w:lang w:val="en-US"/>
+        </w:rPr>
+      </w:pPr>
+      <w:r>
+        <w:rPr>
+          <w:lang w:val="en-US"/>
+        </w:rPr>
+        <w:t>i = i + 1</w:t>
+      </w:r>
+    </w:p>
+    <w:p>
+      <w:pPr>
+        <w:pStyle w:val="Prrafodelista"/>
+        <w:rPr>
+          <w:lang w:val="en-US"/>
+        </w:rPr>
+      </w:pPr>
+      <w:r>
+        <w:rPr>
+          <w:lang w:val="en-US"/>
+        </w:rPr>
+        <w:t>}</w:t>
+      </w:r>
+    </w:p>
+    <w:p>
+      <w:pPr>
+        <w:pStyle w:val="Prrafodelista"/>
+        <w:rPr>
+          <w:lang w:val="en-US"/>
+        </w:rPr>
+      </w:pPr>
+      <w:r>
+        <w:rPr>
+          <w:lang w:val="en-US"/>
+        </w:rPr>
+        <w:lastRenderedPageBreak/>
+        <w:t>}</w:t>
+      </w:r>
+    </w:p>
+    <w:p>
+      <w:pPr>
+        <w:pStyle w:val="Prrafodelista"/>
+        <w:rPr>
+          <w:lang w:val="en-US"/>
+        </w:rPr>
+      </w:pPr>
+    </w:p>
+    <w:p>
+      <w:pPr>
+        <w:pStyle w:val="Prrafodelista"/>
+        <w:rPr>
+          <w:lang w:val="en-US"/>
+        </w:rPr>
+      </w:pPr>
+      <w:r>
+        <w:rPr>
+          <w:lang w:val="en-US"/>
+        </w:rPr>
+        <w:t>main() {</w:t>
+      </w:r>
+    </w:p>
+    <w:p>
+      <w:pPr>
+        <w:pStyle w:val="Prrafodelista"/>
+        <w:rPr>
+          <w:lang w:val="en-US"/>
+        </w:rPr>
+      </w:pPr>
+      <w:r>
+        <w:rPr>
+          <w:lang w:val="en-US"/>
+        </w:rPr>
+        <w:t>entero a = 150</w:t>
+      </w:r>
+    </w:p>
+    <w:p>
+      <w:pPr>
+        <w:pStyle w:val="Prrafodelista"/>
+      </w:pPr>
+      <w:r>
+        <w:t>entero b = 100</w:t>
+      </w:r>
+    </w:p>
+    <w:p>
+      <w:pPr>
+        <w:pStyle w:val="Prrafodelista"/>
+      </w:pPr>
+      <w:proofErr w:type="spellStart"/>
+      <w:r>
+        <w:t>verificar_valores</w:t>
+      </w:r>
+      <w:proofErr w:type="spellEnd"/>
+      <w:r>
+        <w:t>(a, b)</w:t>
+      </w:r>
+    </w:p>
+    <w:p>
+      <w:pPr>
+        <w:pStyle w:val="Prrafodelista"/>
+      </w:pPr>
+    </w:p>
+    <w:p>
+      <w:pPr>
+        <w:pStyle w:val="Prrafodelista"/>
+      </w:pPr>
+      <w:r>
+        <w:t xml:space="preserve">entero </w:t>
+      </w:r>
+      <w:proofErr w:type="spellStart"/>
+      <w:r>
+        <w:t>numero_factorial</w:t>
+      </w:r>
+      <w:proofErr w:type="spellEnd"/>
+      <w:r>
+        <w:t xml:space="preserve"> = 5</w:t>
+      </w:r>
+    </w:p>
+    <w:p>
+      <w:pPr>
+        <w:pStyle w:val="Prrafodelista"/>
+      </w:pPr>
+      <w:r>
+        <w:t xml:space="preserve">entero </w:t>
+      </w:r>
+      <w:proofErr w:type="spellStart"/>
+      <w:r>
+        <w:t>resultado_factorial</w:t>
+      </w:r>
+      <w:proofErr w:type="spellEnd"/>
+      <w:r>
+        <w:t xml:space="preserve"> = </w:t>
+      </w:r>
+      <w:proofErr w:type="spellStart"/>
+      <w:r>
+        <w:t>calcular_factorial</w:t>
       </w:r>
       <w:proofErr w:type="spellEnd"/>
       <w:r>
         <w:t>(</w:t>
       </w:r>
-      <w:proofErr w:type="gramEnd"/>
-      <w:r>
-        <w:t>entero a, entero b) {</w:t>
-      </w:r>
-    </w:p>
-    <w:p>
-      <w:pPr>
-        <w:pStyle w:val="Prrafodelista"/>
-      </w:pPr>
-      <w:proofErr w:type="spellStart"/>
-      <w:r>
-        <w:t>string</w:t>
-      </w:r>
-      <w:proofErr w:type="spellEnd"/>
-      <w:r>
-        <w:t xml:space="preserve"> resultado</w:t>
-      </w:r>
-    </w:p>
-    <w:p>
-      <w:pPr>
-        <w:pStyle w:val="Prrafodelista"/>
-      </w:pPr>
-      <w:proofErr w:type="spellStart"/>
-      <w:r>
-        <w:t>si</w:t>
-      </w:r>
-      <w:proofErr w:type="spellEnd"/>
-      <w:r>
-        <w:t xml:space="preserve"> (a &gt; b) {</w:t>
-      </w:r>
-    </w:p>
-    <w:p>
-      <w:pPr>
-        <w:pStyle w:val="Prrafodelista"/>
-      </w:pPr>
-      <w:proofErr w:type="spellStart"/>
-      <w:r>
-        <w:t>si</w:t>
-      </w:r>
-      <w:proofErr w:type="spellEnd"/>
-      <w:r>
-        <w:t xml:space="preserve"> (a &gt; 100) {</w:t>
-      </w:r>
-    </w:p>
-    <w:p>
-      <w:pPr>
-        <w:pStyle w:val="Prrafodelista"/>
-      </w:pPr>
-      <w:proofErr w:type="gramStart"/>
-      <w:r>
-        <w:t>escriba(</w:t>
-      </w:r>
-      <w:proofErr w:type="gramEnd"/>
-      <w:r>
-        <w:t>"a es mayor que b y también es mayor que 100", salto)</w:t>
-      </w:r>
-    </w:p>
-    <w:p>
-      <w:pPr>
-        <w:pStyle w:val="Prrafodelista"/>
-      </w:pPr>
-      <w:r>
-        <w:t>resultado = "</w:t>
-      </w:r>
-      <w:proofErr w:type="spellStart"/>
-      <w:r>
-        <w:t>a_grande</w:t>
-      </w:r>
-      <w:proofErr w:type="spellEnd"/>
-      <w:r>
-        <w:t>"</w:t>
-      </w:r>
-    </w:p>
-    <w:p>
-      <w:pPr>
-        <w:pStyle w:val="Prrafodelista"/>
-      </w:pPr>
-      <w:r>
-        <w:t>} sino (a == 100) {</w:t>
-      </w:r>
-    </w:p>
-    <w:p>
-      <w:pPr>
-        <w:pStyle w:val="Prrafodelista"/>
-      </w:pPr>
-      <w:proofErr w:type="gramStart"/>
-      <w:r>
-        <w:t>escriba(</w:t>
-      </w:r>
-      <w:proofErr w:type="gramEnd"/>
-      <w:r>
-        <w:t>"a es igual a 100 pero mayor que b", salto)</w:t>
-      </w:r>
-    </w:p>
-    <w:p>
-      <w:pPr>
-        <w:pStyle w:val="Prrafodelista"/>
-      </w:pPr>
-      <w:r>
-        <w:t>resultado = "a_igual_100"</w:t>
-      </w:r>
-    </w:p>
-    <w:p>
-      <w:pPr>
-        <w:pStyle w:val="Prrafodelista"/>
-      </w:pPr>
-      <w:r>
-        <w:t xml:space="preserve">} </w:t>
-      </w:r>
-      <w:proofErr w:type="spellStart"/>
-      <w:r>
-        <w:t>tons</w:t>
-      </w:r>
-      <w:proofErr w:type="spellEnd"/>
-      <w:r>
-        <w:t xml:space="preserve"> {</w:t>
-      </w:r>
-    </w:p>
-    <w:p>
-      <w:pPr>
-        <w:pStyle w:val="Prrafodelista"/>
-      </w:pPr>
-      <w:proofErr w:type="gramStart"/>
-      <w:r>
-        <w:t>escriba(</w:t>
-      </w:r>
-      <w:proofErr w:type="gramEnd"/>
-      <w:r>
-        <w:t>"a es mayor que b pero menor que 100", salto)</w:t>
-      </w:r>
-    </w:p>
-    <w:p>
-      <w:pPr>
-        <w:pStyle w:val="Prrafodelista"/>
-      </w:pPr>
-      <w:r>
-        <w:t>resultado = "a_mayor_b_menor_100"</w:t>
-      </w:r>
-    </w:p>
-    <w:p>
-      <w:pPr>
-        <w:pStyle w:val="Prrafodelista"/>
-      </w:pPr>
-      <w:r>
-        <w:t>}</w:t>
-      </w:r>
-    </w:p>
-    <w:p>
-      <w:pPr>
-        <w:pStyle w:val="Prrafodelista"/>
-      </w:pPr>
-      <w:r>
-        <w:t>} sino (a &lt; b) {</w:t>
-      </w:r>
-    </w:p>
-    <w:p>
-      <w:pPr>
-        <w:pStyle w:val="Prrafodelista"/>
-      </w:pPr>
-      <w:proofErr w:type="gramStart"/>
-      <w:r>
-        <w:t>escriba(</w:t>
-      </w:r>
-      <w:proofErr w:type="gramEnd"/>
-      <w:r>
-        <w:t>"b es mayor que a", salto)</w:t>
-      </w:r>
-    </w:p>
-    <w:p>
-      <w:pPr>
-        <w:pStyle w:val="Prrafodelista"/>
-      </w:pPr>
-      <w:r>
-        <w:t>resultado = "</w:t>
-      </w:r>
-      <w:proofErr w:type="spellStart"/>
-      <w:r>
-        <w:t>b_mayor_a</w:t>
-      </w:r>
-      <w:proofErr w:type="spellEnd"/>
-      <w:r>
-        <w:t>"</w:t>
-      </w:r>
-    </w:p>
-    <w:p>
-      <w:pPr>
-        <w:pStyle w:val="Prrafodelista"/>
-      </w:pPr>
-      <w:r>
-        <w:t xml:space="preserve">} </w:t>
-      </w:r>
-      <w:proofErr w:type="spellStart"/>
-      <w:r>
-        <w:t>tons</w:t>
-      </w:r>
-      <w:proofErr w:type="spellEnd"/>
-      <w:r>
-        <w:t xml:space="preserve"> {</w:t>
-      </w:r>
-    </w:p>
-    <w:p>
-      <w:pPr>
-        <w:pStyle w:val="Prrafodelista"/>
-      </w:pPr>
-      <w:proofErr w:type="gramStart"/>
-      <w:r>
-        <w:t>escriba(</w:t>
-      </w:r>
-      <w:proofErr w:type="gramEnd"/>
-      <w:r>
-        <w:t>"a y b son iguales", salto)</w:t>
-      </w:r>
-    </w:p>
-    <w:p>
-      <w:pPr>
-        <w:pStyle w:val="Prrafodelista"/>
-      </w:pPr>
-      <w:r>
-        <w:t>resultado = "</w:t>
-      </w:r>
-      <w:proofErr w:type="spellStart"/>
-      <w:r>
-        <w:t>a_igual_b</w:t>
-      </w:r>
-      <w:proofErr w:type="spellEnd"/>
-      <w:r>
-        <w:t>"</w:t>
-      </w:r>
-    </w:p>
-    <w:p>
-      <w:pPr>
-        <w:pStyle w:val="Prrafodelista"/>
-      </w:pPr>
-      <w:r>
-        <w:t>}</w:t>
+      <w:proofErr w:type="spellStart"/>
+      <w:r>
+        <w:t>numero_factorial</w:t>
+      </w:r>
+      <w:proofErr w:type="spellEnd"/>
+      <w:r>
+        <w:t>)</w:t>
+      </w:r>
+    </w:p>
+    <w:p>
+      <w:pPr>
+        <w:pStyle w:val="Prrafodelista"/>
+      </w:pPr>
+      <w:r>
+        <w:t xml:space="preserve">escriba("El factorial de ", </w:t>
+      </w:r>
+      <w:proofErr w:type="spellStart"/>
+      <w:r>
+        <w:t>numero_factorial</w:t>
+      </w:r>
+      <w:proofErr w:type="spellEnd"/>
+      <w:r>
+        <w:t xml:space="preserve">, " es ", </w:t>
+      </w:r>
+      <w:proofErr w:type="spellStart"/>
+      <w:r>
+        <w:t>resultado_factorial</w:t>
+      </w:r>
+      <w:proofErr w:type="spellEnd"/>
+      <w:r>
+        <w:t>, salto)</w:t>
+      </w:r>
+    </w:p>
+    <w:p>
+      <w:pPr>
+        <w:pStyle w:val="Prrafodelista"/>
+      </w:pPr>
+    </w:p>
+    <w:p>
+      <w:pPr>
+        <w:pStyle w:val="Prrafodelista"/>
+      </w:pPr>
+      <w:r>
+        <w:t xml:space="preserve">entero </w:t>
+      </w:r>
+      <w:proofErr w:type="spellStart"/>
+      <w:r>
+        <w:t>limite_pares</w:t>
+      </w:r>
+      <w:proofErr w:type="spellEnd"/>
+      <w:r>
+        <w:t xml:space="preserve"> = 10</w:t>
+      </w:r>
+    </w:p>
+    <w:p>
+      <w:pPr>
+        <w:pStyle w:val="Prrafodelista"/>
+      </w:pPr>
+      <w:proofErr w:type="spellStart"/>
+      <w:r>
+        <w:t>imprimir_numeros_pares</w:t>
+      </w:r>
+      <w:proofErr w:type="spellEnd"/>
+      <w:r>
+        <w:t>(</w:t>
+      </w:r>
+      <w:proofErr w:type="spellStart"/>
+      <w:r>
+        <w:t>limite_pares</w:t>
+      </w:r>
+      <w:proofErr w:type="spellEnd"/>
+      <w:r>
+        <w:t>)</w:t>
       </w:r>
     </w:p>
     <w:p>
@@ -1011,7 +1545,7 @@
   <w:abstractNum w:abstractNumId="0" w15:restartNumberingAfterBreak="0">
     <w:nsid w:val="3E5210CA"/>
     <w:multiLevelType w:val="hybridMultilevel"/>
-    <w:tmpl w:val="63089EBA"/>
+    <w:tmpl w:val="AB1A6FFE"/>
     <w:lvl w:ilvl="0" w:tplc="140A000F">
       <w:start w:val="1"/>
       <w:numFmt w:val="decimal"/>

</xml_diff>

<commit_message>
[FIX] parse_condition and regex for logical operators
</commit_message>
<xml_diff>
--- a/Pruebas del proyecto de paradigmas.docx
+++ b/Pruebas del proyecto de paradigmas.docx
@@ -48,64 +48,16 @@
           <w:i/>
           <w:iCs/>
         </w:rPr>
-        <w:t xml:space="preserve">funcioncita </w:t>
-      </w:r>
-      <w:proofErr w:type="spellStart"/>
+        <w:t>funcioncita nombre_funcion (entero nombre_parametro) : entero{</w:t>
+      </w:r>
+    </w:p>
+    <w:p>
       <w:r>
         <w:rPr>
           <w:i/>
           <w:iCs/>
         </w:rPr>
-        <w:t>nombre_funcion</w:t>
-      </w:r>
-      <w:proofErr w:type="spellEnd"/>
-      <w:r>
-        <w:rPr>
-          <w:i/>
-          <w:iCs/>
-        </w:rPr>
-        <w:t xml:space="preserve"> (entero </w:t>
-      </w:r>
-      <w:proofErr w:type="spellStart"/>
-      <w:r>
-        <w:rPr>
-          <w:i/>
-          <w:iCs/>
-        </w:rPr>
-        <w:t>nombre_parametro</w:t>
-      </w:r>
-      <w:proofErr w:type="spellEnd"/>
-      <w:r>
-        <w:rPr>
-          <w:i/>
-          <w:iCs/>
-        </w:rPr>
-        <w:t>) : entero{</w:t>
-      </w:r>
-    </w:p>
-    <w:p>
-      <w:r>
-        <w:rPr>
-          <w:i/>
-          <w:iCs/>
-        </w:rPr>
-        <w:t>-*</w:t>
-      </w:r>
-      <w:proofErr w:type="spellStart"/>
-      <w:r>
-        <w:rPr>
-          <w:i/>
-          <w:iCs/>
-        </w:rPr>
-        <w:t>codigo</w:t>
-      </w:r>
-      <w:proofErr w:type="spellEnd"/>
-      <w:r>
-        <w:rPr>
-          <w:i/>
-          <w:iCs/>
-        </w:rPr>
-        <w:t xml:space="preserve"> de la función</w:t>
+        <w:t>-*codigo de la función</w:t>
       </w:r>
       <w:r>
         <w:rPr>
@@ -145,15 +97,7 @@
         </w:numPr>
       </w:pPr>
       <w:r>
-        <w:t xml:space="preserve">funcioncita </w:t>
-      </w:r>
-      <w:proofErr w:type="spellStart"/>
-      <w:r>
-        <w:t>calcular_area</w:t>
-      </w:r>
-      <w:proofErr w:type="spellEnd"/>
-      <w:r>
-        <w:t>(entero base, entero altura) : entero {</w:t>
+        <w:t>funcioncita calcular_area(entero base, entero altura) : entero {</w:t>
       </w:r>
     </w:p>
     <w:p>
@@ -164,71 +108,43 @@
         </w:rPr>
       </w:pPr>
       <w:r>
-        <w:t xml:space="preserve">    entero </w:t>
-      </w:r>
-      <w:proofErr w:type="spellStart"/>
-      <w:r>
-        <w:t>area</w:t>
-      </w:r>
-      <w:proofErr w:type="spellEnd"/>
-    </w:p>
-    <w:p>
-      <w:pPr>
-        <w:pStyle w:val="Prrafodelista"/>
-      </w:pPr>
-      <w:r>
-        <w:t xml:space="preserve">    </w:t>
-      </w:r>
-      <w:proofErr w:type="spellStart"/>
-      <w:r>
-        <w:t>area</w:t>
-      </w:r>
-      <w:proofErr w:type="spellEnd"/>
-      <w:r>
-        <w:t xml:space="preserve"> = base * altura</w:t>
-      </w:r>
-    </w:p>
-    <w:p>
-      <w:pPr>
-        <w:pStyle w:val="Prrafodelista"/>
-      </w:pPr>
-    </w:p>
-    <w:p>
-      <w:pPr>
-        <w:pStyle w:val="Prrafodelista"/>
-      </w:pPr>
-      <w:r>
-        <w:t xml:space="preserve">    </w:t>
-      </w:r>
-      <w:proofErr w:type="spellStart"/>
-      <w:r>
-        <w:t>si</w:t>
-      </w:r>
-      <w:proofErr w:type="spellEnd"/>
-      <w:r>
-        <w:t xml:space="preserve"> (</w:t>
-      </w:r>
-      <w:proofErr w:type="spellStart"/>
-      <w:r>
-        <w:t>area</w:t>
-      </w:r>
-      <w:proofErr w:type="spellEnd"/>
-      <w:r>
-        <w:t xml:space="preserve"> &gt; 50) {</w:t>
-      </w:r>
-    </w:p>
-    <w:p>
-      <w:pPr>
-        <w:pStyle w:val="Prrafodelista"/>
-      </w:pPr>
-      <w:r>
-        <w:t xml:space="preserve">        retorna </w:t>
-      </w:r>
-      <w:proofErr w:type="spellStart"/>
-      <w:r>
-        <w:t>area</w:t>
-      </w:r>
-      <w:proofErr w:type="spellEnd"/>
+        <w:t xml:space="preserve">    entero area</w:t>
+      </w:r>
+    </w:p>
+    <w:p>
+      <w:pPr>
+        <w:pStyle w:val="Prrafodelista"/>
+      </w:pPr>
+      <w:r>
+        <w:t xml:space="preserve">    area = base * altura</w:t>
+      </w:r>
+    </w:p>
+    <w:p>
+      <w:pPr>
+        <w:pStyle w:val="Prrafodelista"/>
+      </w:pPr>
+    </w:p>
+    <w:p>
+      <w:pPr>
+        <w:pStyle w:val="Prrafodelista"/>
+      </w:pPr>
+      <w:r>
+        <w:t xml:space="preserve">    si (area &gt; 50</w:t>
+      </w:r>
+      <w:r>
+        <w:t xml:space="preserve"> and base &lt; 10</w:t>
+      </w:r>
+      <w:r>
+        <w:t>) {</w:t>
+      </w:r>
+    </w:p>
+    <w:p>
+      <w:pPr>
+        <w:pStyle w:val="Prrafodelista"/>
+      </w:pPr>
+      <w:r>
+        <w:t xml:space="preserve">        retorna area</w:t>
+      </w:r>
     </w:p>
     <w:p>
       <w:pPr>
@@ -287,97 +203,45 @@
         </w:numPr>
       </w:pPr>
       <w:r>
-        <w:t xml:space="preserve">funcioncita </w:t>
-      </w:r>
-      <w:proofErr w:type="spellStart"/>
-      <w:r>
-        <w:t>calcular_area_circulo</w:t>
-      </w:r>
-      <w:proofErr w:type="spellEnd"/>
-      <w:r>
-        <w:t>(</w:t>
-      </w:r>
-      <w:proofErr w:type="spellStart"/>
-      <w:r>
-        <w:t>float</w:t>
-      </w:r>
-      <w:proofErr w:type="spellEnd"/>
-      <w:r>
-        <w:t xml:space="preserve"> radio) : </w:t>
-      </w:r>
-      <w:proofErr w:type="spellStart"/>
-      <w:r>
-        <w:t>float</w:t>
-      </w:r>
-      <w:proofErr w:type="spellEnd"/>
-      <w:r>
-        <w:t xml:space="preserve"> {</w:t>
-      </w:r>
-    </w:p>
-    <w:p>
-      <w:pPr>
-        <w:pStyle w:val="Prrafodelista"/>
-      </w:pPr>
-      <w:proofErr w:type="spellStart"/>
-      <w:r>
-        <w:t>float</w:t>
-      </w:r>
-      <w:proofErr w:type="spellEnd"/>
-      <w:r>
-        <w:t xml:space="preserve"> </w:t>
-      </w:r>
-      <w:proofErr w:type="spellStart"/>
-      <w:r>
-        <w:t>area</w:t>
-      </w:r>
-      <w:proofErr w:type="spellEnd"/>
-    </w:p>
-    <w:p>
-      <w:pPr>
-        <w:pStyle w:val="Prrafodelista"/>
-      </w:pPr>
-      <w:proofErr w:type="spellStart"/>
-      <w:r>
-        <w:t>area</w:t>
-      </w:r>
-      <w:proofErr w:type="spellEnd"/>
-      <w:r>
-        <w:t xml:space="preserve"> = 3.14 * radio * radio</w:t>
-      </w:r>
-    </w:p>
-    <w:p>
-      <w:pPr>
-        <w:pStyle w:val="Prrafodelista"/>
-      </w:pPr>
-    </w:p>
-    <w:p>
-      <w:pPr>
-        <w:pStyle w:val="Prrafodelista"/>
-      </w:pPr>
-      <w:r>
-        <w:t xml:space="preserve">escriba("El área del círculo con radio ", radio, " es: ", </w:t>
-      </w:r>
-      <w:proofErr w:type="spellStart"/>
-      <w:r>
-        <w:t>area</w:t>
-      </w:r>
-      <w:proofErr w:type="spellEnd"/>
-      <w:r>
-        <w:t>, salto)</w:t>
-      </w:r>
-    </w:p>
-    <w:p>
-      <w:pPr>
-        <w:pStyle w:val="Prrafodelista"/>
-      </w:pPr>
-      <w:r>
-        <w:t xml:space="preserve">retorna </w:t>
-      </w:r>
-      <w:proofErr w:type="spellStart"/>
-      <w:r>
-        <w:t>area</w:t>
-      </w:r>
-      <w:proofErr w:type="spellEnd"/>
+        <w:t>funcioncita calcular_area_circulo(float radio) : float {</w:t>
+      </w:r>
+    </w:p>
+    <w:p>
+      <w:pPr>
+        <w:pStyle w:val="Prrafodelista"/>
+      </w:pPr>
+      <w:r>
+        <w:t>float area</w:t>
+      </w:r>
+    </w:p>
+    <w:p>
+      <w:pPr>
+        <w:pStyle w:val="Prrafodelista"/>
+      </w:pPr>
+      <w:r>
+        <w:t>area = 3.14 * radio * radio</w:t>
+      </w:r>
+    </w:p>
+    <w:p>
+      <w:pPr>
+        <w:pStyle w:val="Prrafodelista"/>
+      </w:pPr>
+    </w:p>
+    <w:p>
+      <w:pPr>
+        <w:pStyle w:val="Prrafodelista"/>
+      </w:pPr>
+      <w:r>
+        <w:t>escriba("El área del círculo con radio ", radio, " es: ", area, salto)</w:t>
+      </w:r>
+    </w:p>
+    <w:p>
+      <w:pPr>
+        <w:pStyle w:val="Prrafodelista"/>
+      </w:pPr>
+      <w:r>
+        <w:t>retorna area</w:t>
+      </w:r>
     </w:p>
     <w:p>
       <w:pPr>
@@ -404,62 +268,31 @@
         </w:numPr>
       </w:pPr>
       <w:r>
-        <w:t xml:space="preserve">funcioncita </w:t>
-      </w:r>
-      <w:proofErr w:type="spellStart"/>
-      <w:r>
-        <w:t>verificar_valores</w:t>
-      </w:r>
-      <w:proofErr w:type="spellEnd"/>
-      <w:r>
-        <w:t xml:space="preserve">(entero a, entero b) : </w:t>
-      </w:r>
-      <w:proofErr w:type="spellStart"/>
-      <w:r>
-        <w:t>string</w:t>
-      </w:r>
-      <w:proofErr w:type="spellEnd"/>
-      <w:r>
-        <w:t xml:space="preserve"> {</w:t>
-      </w:r>
-    </w:p>
-    <w:p>
-      <w:pPr>
-        <w:pStyle w:val="Prrafodelista"/>
-      </w:pPr>
-      <w:proofErr w:type="spellStart"/>
-      <w:r>
-        <w:t>string</w:t>
-      </w:r>
-      <w:proofErr w:type="spellEnd"/>
-      <w:r>
-        <w:t xml:space="preserve"> resultado</w:t>
-      </w:r>
-    </w:p>
-    <w:p>
-      <w:pPr>
-        <w:pStyle w:val="Prrafodelista"/>
-      </w:pPr>
-      <w:proofErr w:type="spellStart"/>
-      <w:r>
-        <w:t>si</w:t>
-      </w:r>
-      <w:proofErr w:type="spellEnd"/>
-      <w:r>
-        <w:t xml:space="preserve"> (a &gt; b) {</w:t>
-      </w:r>
-    </w:p>
-    <w:p>
-      <w:pPr>
-        <w:pStyle w:val="Prrafodelista"/>
-      </w:pPr>
-      <w:proofErr w:type="spellStart"/>
-      <w:r>
-        <w:t>si</w:t>
-      </w:r>
-      <w:proofErr w:type="spellEnd"/>
-      <w:r>
-        <w:t xml:space="preserve"> (a &gt; 100) {</w:t>
+        <w:t>funcioncita verificar_valores(entero a, entero b) : string {</w:t>
+      </w:r>
+    </w:p>
+    <w:p>
+      <w:pPr>
+        <w:pStyle w:val="Prrafodelista"/>
+      </w:pPr>
+      <w:r>
+        <w:t>string resultado</w:t>
+      </w:r>
+    </w:p>
+    <w:p>
+      <w:pPr>
+        <w:pStyle w:val="Prrafodelista"/>
+      </w:pPr>
+      <w:r>
+        <w:t>si (a &gt; b) {</w:t>
+      </w:r>
+    </w:p>
+    <w:p>
+      <w:pPr>
+        <w:pStyle w:val="Prrafodelista"/>
+      </w:pPr>
+      <w:r>
+        <w:t>si (a &gt; 100) {</w:t>
       </w:r>
     </w:p>
     <w:p>
@@ -475,15 +308,7 @@
         <w:pStyle w:val="Prrafodelista"/>
       </w:pPr>
       <w:r>
-        <w:t>resultado = "</w:t>
-      </w:r>
-      <w:proofErr w:type="spellStart"/>
-      <w:r>
-        <w:t>a_grande</w:t>
-      </w:r>
-      <w:proofErr w:type="spellEnd"/>
-      <w:r>
-        <w:t>"</w:t>
+        <w:t>resultado = "a_grande"</w:t>
       </w:r>
     </w:p>
     <w:p>
@@ -516,15 +341,7 @@
       </w:pPr>
       <w:r>
         <w:lastRenderedPageBreak/>
-        <w:t xml:space="preserve">} </w:t>
-      </w:r>
-      <w:proofErr w:type="spellStart"/>
-      <w:r>
-        <w:t>tons</w:t>
-      </w:r>
-      <w:proofErr w:type="spellEnd"/>
-      <w:r>
-        <w:t xml:space="preserve"> {</w:t>
+        <w:t>} tons {</w:t>
       </w:r>
     </w:p>
     <w:p>
@@ -572,31 +389,15 @@
         <w:pStyle w:val="Prrafodelista"/>
       </w:pPr>
       <w:r>
-        <w:t>resultado = "</w:t>
-      </w:r>
-      <w:proofErr w:type="spellStart"/>
-      <w:r>
-        <w:t>b_mayor_a</w:t>
-      </w:r>
-      <w:proofErr w:type="spellEnd"/>
-      <w:r>
-        <w:t>"</w:t>
-      </w:r>
-    </w:p>
-    <w:p>
-      <w:pPr>
-        <w:pStyle w:val="Prrafodelista"/>
-      </w:pPr>
-      <w:r>
-        <w:t xml:space="preserve">} </w:t>
-      </w:r>
-      <w:proofErr w:type="spellStart"/>
-      <w:r>
-        <w:t>tons</w:t>
-      </w:r>
-      <w:proofErr w:type="spellEnd"/>
-      <w:r>
-        <w:t xml:space="preserve"> {</w:t>
+        <w:t>resultado = "b_mayor_a"</w:t>
+      </w:r>
+    </w:p>
+    <w:p>
+      <w:pPr>
+        <w:pStyle w:val="Prrafodelista"/>
+      </w:pPr>
+      <w:r>
+        <w:t>} tons {</w:t>
       </w:r>
     </w:p>
     <w:p>
@@ -612,15 +413,7 @@
         <w:pStyle w:val="Prrafodelista"/>
       </w:pPr>
       <w:r>
-        <w:t>resultado = "</w:t>
-      </w:r>
-      <w:proofErr w:type="spellStart"/>
-      <w:r>
-        <w:t>a_igual_b</w:t>
-      </w:r>
-      <w:proofErr w:type="spellEnd"/>
-      <w:r>
-        <w:t>"</w:t>
+        <w:t>resultado = "a_igual_b"</w:t>
       </w:r>
     </w:p>
     <w:p>
@@ -660,60 +453,32 @@
           <w:numId w:val="1"/>
         </w:numPr>
       </w:pPr>
-      <w:proofErr w:type="spellStart"/>
-      <w:r>
-        <w:t>procedimienton</w:t>
-      </w:r>
-      <w:proofErr w:type="spellEnd"/>
-      <w:r>
-        <w:t xml:space="preserve"> </w:t>
-      </w:r>
-      <w:proofErr w:type="spellStart"/>
-      <w:r>
-        <w:t>verificar_valores</w:t>
-      </w:r>
-      <w:proofErr w:type="spellEnd"/>
-      <w:r>
-        <w:t>(entero a, entero b) {</w:t>
-      </w:r>
-    </w:p>
-    <w:p>
-      <w:pPr>
-        <w:pStyle w:val="Prrafodelista"/>
-      </w:pPr>
-      <w:proofErr w:type="spellStart"/>
-      <w:r>
-        <w:t>string</w:t>
-      </w:r>
-      <w:proofErr w:type="spellEnd"/>
-      <w:r>
-        <w:t xml:space="preserve"> resultado</w:t>
-      </w:r>
-    </w:p>
-    <w:p>
-      <w:pPr>
-        <w:pStyle w:val="Prrafodelista"/>
-      </w:pPr>
-      <w:proofErr w:type="spellStart"/>
-      <w:r>
-        <w:t>si</w:t>
-      </w:r>
-      <w:proofErr w:type="spellEnd"/>
-      <w:r>
-        <w:t xml:space="preserve"> (a &gt; b) {</w:t>
-      </w:r>
-    </w:p>
-    <w:p>
-      <w:pPr>
-        <w:pStyle w:val="Prrafodelista"/>
-      </w:pPr>
-      <w:proofErr w:type="spellStart"/>
-      <w:r>
-        <w:t>si</w:t>
-      </w:r>
-      <w:proofErr w:type="spellEnd"/>
-      <w:r>
-        <w:t xml:space="preserve"> (a &gt; 100) {</w:t>
+      <w:r>
+        <w:t>procedimienton verificar_valores(entero a, entero b) {</w:t>
+      </w:r>
+    </w:p>
+    <w:p>
+      <w:pPr>
+        <w:pStyle w:val="Prrafodelista"/>
+      </w:pPr>
+      <w:r>
+        <w:t>string resultado</w:t>
+      </w:r>
+    </w:p>
+    <w:p>
+      <w:pPr>
+        <w:pStyle w:val="Prrafodelista"/>
+      </w:pPr>
+      <w:r>
+        <w:t>si (a &gt; b) {</w:t>
+      </w:r>
+    </w:p>
+    <w:p>
+      <w:pPr>
+        <w:pStyle w:val="Prrafodelista"/>
+      </w:pPr>
+      <w:r>
+        <w:t>si (a &gt; 100) {</w:t>
       </w:r>
     </w:p>
     <w:p>
@@ -729,15 +494,7 @@
         <w:pStyle w:val="Prrafodelista"/>
       </w:pPr>
       <w:r>
-        <w:t>resultado = "</w:t>
-      </w:r>
-      <w:proofErr w:type="spellStart"/>
-      <w:r>
-        <w:t>a_grande</w:t>
-      </w:r>
-      <w:proofErr w:type="spellEnd"/>
-      <w:r>
-        <w:t>"</w:t>
+        <w:t>resultado = "a_grande"</w:t>
       </w:r>
     </w:p>
     <w:p>
@@ -769,15 +526,7 @@
         <w:pStyle w:val="Prrafodelista"/>
       </w:pPr>
       <w:r>
-        <w:t xml:space="preserve">} </w:t>
-      </w:r>
-      <w:proofErr w:type="spellStart"/>
-      <w:r>
-        <w:t>tons</w:t>
-      </w:r>
-      <w:proofErr w:type="spellEnd"/>
-      <w:r>
-        <w:t xml:space="preserve"> {</w:t>
+        <w:t>} tons {</w:t>
       </w:r>
     </w:p>
     <w:p>
@@ -825,31 +574,15 @@
         <w:pStyle w:val="Prrafodelista"/>
       </w:pPr>
       <w:r>
-        <w:t>resultado = "</w:t>
-      </w:r>
-      <w:proofErr w:type="spellStart"/>
-      <w:r>
-        <w:t>b_mayor_a</w:t>
-      </w:r>
-      <w:proofErr w:type="spellEnd"/>
-      <w:r>
-        <w:t>"</w:t>
-      </w:r>
-    </w:p>
-    <w:p>
-      <w:pPr>
-        <w:pStyle w:val="Prrafodelista"/>
-      </w:pPr>
-      <w:r>
-        <w:t xml:space="preserve">} </w:t>
-      </w:r>
-      <w:proofErr w:type="spellStart"/>
-      <w:r>
-        <w:t>tons</w:t>
-      </w:r>
-      <w:proofErr w:type="spellEnd"/>
-      <w:r>
-        <w:t xml:space="preserve"> {</w:t>
+        <w:t>resultado = "b_mayor_a"</w:t>
+      </w:r>
+    </w:p>
+    <w:p>
+      <w:pPr>
+        <w:pStyle w:val="Prrafodelista"/>
+      </w:pPr>
+      <w:r>
+        <w:t>} tons {</w:t>
       </w:r>
     </w:p>
     <w:p>
@@ -865,15 +598,7 @@
         <w:pStyle w:val="Prrafodelista"/>
       </w:pPr>
       <w:r>
-        <w:t>resultado = "</w:t>
-      </w:r>
-      <w:proofErr w:type="spellStart"/>
-      <w:r>
-        <w:t>a_igual_b</w:t>
-      </w:r>
-      <w:proofErr w:type="spellEnd"/>
-      <w:r>
-        <w:t>"</w:t>
+        <w:t>resultado = "a_igual_b"</w:t>
       </w:r>
     </w:p>
     <w:p>
@@ -905,61 +630,33 @@
           <w:numId w:val="1"/>
         </w:numPr>
       </w:pPr>
-      <w:proofErr w:type="spellStart"/>
-      <w:r>
-        <w:t>procedimienton</w:t>
-      </w:r>
-      <w:proofErr w:type="spellEnd"/>
-      <w:r>
-        <w:t xml:space="preserve"> </w:t>
-      </w:r>
-      <w:proofErr w:type="spellStart"/>
-      <w:r>
-        <w:t>verificar_valores</w:t>
-      </w:r>
-      <w:proofErr w:type="spellEnd"/>
-      <w:r>
-        <w:t xml:space="preserve">(entero a, entero b) { </w:t>
-      </w:r>
-    </w:p>
-    <w:p>
-      <w:pPr>
-        <w:pStyle w:val="Prrafodelista"/>
-      </w:pPr>
-      <w:proofErr w:type="spellStart"/>
-      <w:r>
-        <w:t>string</w:t>
-      </w:r>
-      <w:proofErr w:type="spellEnd"/>
-      <w:r>
-        <w:t xml:space="preserve"> resultado </w:t>
-      </w:r>
-    </w:p>
-    <w:p>
-      <w:pPr>
-        <w:pStyle w:val="Prrafodelista"/>
-      </w:pPr>
-      <w:proofErr w:type="spellStart"/>
+      <w:r>
+        <w:t xml:space="preserve">procedimienton verificar_valores(entero a, entero b) { </w:t>
+      </w:r>
+    </w:p>
+    <w:p>
+      <w:pPr>
+        <w:pStyle w:val="Prrafodelista"/>
+      </w:pPr>
+      <w:r>
+        <w:t xml:space="preserve">string resultado </w:t>
+      </w:r>
+    </w:p>
+    <w:p>
+      <w:pPr>
+        <w:pStyle w:val="Prrafodelista"/>
+      </w:pPr>
       <w:r>
         <w:lastRenderedPageBreak/>
-        <w:t>si</w:t>
-      </w:r>
-      <w:proofErr w:type="spellEnd"/>
-      <w:r>
-        <w:t xml:space="preserve"> (a &gt; b) { </w:t>
-      </w:r>
-    </w:p>
-    <w:p>
-      <w:pPr>
-        <w:pStyle w:val="Prrafodelista"/>
-      </w:pPr>
-      <w:proofErr w:type="spellStart"/>
-      <w:r>
-        <w:t>si</w:t>
-      </w:r>
-      <w:proofErr w:type="spellEnd"/>
-      <w:r>
-        <w:t xml:space="preserve"> (a &gt; 100) { </w:t>
+        <w:t xml:space="preserve">si (a &gt; b) { </w:t>
+      </w:r>
+    </w:p>
+    <w:p>
+      <w:pPr>
+        <w:pStyle w:val="Prrafodelista"/>
+      </w:pPr>
+      <w:r>
+        <w:t xml:space="preserve">si (a &gt; 100) { </w:t>
       </w:r>
     </w:p>
     <w:p>
@@ -975,15 +672,7 @@
         <w:pStyle w:val="Prrafodelista"/>
       </w:pPr>
       <w:r>
-        <w:t>resultado = "</w:t>
-      </w:r>
-      <w:proofErr w:type="spellStart"/>
-      <w:r>
-        <w:t>a_grande</w:t>
-      </w:r>
-      <w:proofErr w:type="spellEnd"/>
-      <w:r>
-        <w:t xml:space="preserve">" </w:t>
+        <w:t xml:space="preserve">resultado = "a_grande" </w:t>
       </w:r>
     </w:p>
     <w:p>
@@ -1015,31 +704,148 @@
         <w:pStyle w:val="Prrafodelista"/>
       </w:pPr>
       <w:r>
+        <w:t xml:space="preserve">} tons { </w:t>
+      </w:r>
+    </w:p>
+    <w:p>
+      <w:pPr>
+        <w:pStyle w:val="Prrafodelista"/>
+      </w:pPr>
+      <w:r>
+        <w:t xml:space="preserve">escriba("a es mayor que b pero menor que 100", salto) </w:t>
+      </w:r>
+    </w:p>
+    <w:p>
+      <w:pPr>
+        <w:pStyle w:val="Prrafodelista"/>
+      </w:pPr>
+      <w:r>
+        <w:t xml:space="preserve">resultado = "a_mayor_b_menor_100" </w:t>
+      </w:r>
+    </w:p>
+    <w:p>
+      <w:pPr>
+        <w:pStyle w:val="Prrafodelista"/>
+      </w:pPr>
+      <w:r>
         <w:t xml:space="preserve">} </w:t>
       </w:r>
-      <w:proofErr w:type="spellStart"/>
-      <w:r>
-        <w:t>tons</w:t>
-      </w:r>
-      <w:proofErr w:type="spellEnd"/>
-      <w:r>
-        <w:t xml:space="preserve"> { </w:t>
-      </w:r>
-    </w:p>
-    <w:p>
-      <w:pPr>
-        <w:pStyle w:val="Prrafodelista"/>
-      </w:pPr>
-      <w:r>
-        <w:t xml:space="preserve">escriba("a es mayor que b pero menor que 100", salto) </w:t>
-      </w:r>
-    </w:p>
-    <w:p>
-      <w:pPr>
-        <w:pStyle w:val="Prrafodelista"/>
-      </w:pPr>
-      <w:r>
-        <w:t xml:space="preserve">resultado = "a_mayor_b_menor_100" </w:t>
+    </w:p>
+    <w:p>
+      <w:pPr>
+        <w:pStyle w:val="Prrafodelista"/>
+      </w:pPr>
+      <w:r>
+        <w:t xml:space="preserve">} sino (a &lt; b) { </w:t>
+      </w:r>
+    </w:p>
+    <w:p>
+      <w:pPr>
+        <w:pStyle w:val="Prrafodelista"/>
+      </w:pPr>
+      <w:r>
+        <w:t xml:space="preserve">escriba("b es mayor que a", salto) </w:t>
+      </w:r>
+    </w:p>
+    <w:p>
+      <w:pPr>
+        <w:pStyle w:val="Prrafodelista"/>
+      </w:pPr>
+      <w:r>
+        <w:t xml:space="preserve">resultado = "b_mayor_a" </w:t>
+      </w:r>
+    </w:p>
+    <w:p>
+      <w:pPr>
+        <w:pStyle w:val="Prrafodelista"/>
+      </w:pPr>
+      <w:r>
+        <w:t xml:space="preserve">} tons { </w:t>
+      </w:r>
+    </w:p>
+    <w:p>
+      <w:pPr>
+        <w:pStyle w:val="Prrafodelista"/>
+      </w:pPr>
+      <w:r>
+        <w:t xml:space="preserve">escriba("a y b son iguales", salto) </w:t>
+      </w:r>
+    </w:p>
+    <w:p>
+      <w:pPr>
+        <w:pStyle w:val="Prrafodelista"/>
+      </w:pPr>
+      <w:r>
+        <w:t xml:space="preserve">resultado = "a_igual_b" </w:t>
+      </w:r>
+    </w:p>
+    <w:p>
+      <w:pPr>
+        <w:pStyle w:val="Prrafodelista"/>
+      </w:pPr>
+      <w:r>
+        <w:t>}</w:t>
+      </w:r>
+    </w:p>
+    <w:p>
+      <w:pPr>
+        <w:pStyle w:val="Prrafodelista"/>
+      </w:pPr>
+      <w:r>
+        <w:t>escriba("Resultado: ", resultado, salto)</w:t>
+      </w:r>
+    </w:p>
+    <w:p>
+      <w:pPr>
+        <w:pStyle w:val="Prrafodelista"/>
+      </w:pPr>
+      <w:r>
+        <w:t>}</w:t>
+      </w:r>
+    </w:p>
+    <w:p>
+      <w:pPr>
+        <w:pStyle w:val="Prrafodelista"/>
+      </w:pPr>
+    </w:p>
+    <w:p>
+      <w:pPr>
+        <w:pStyle w:val="Prrafodelista"/>
+      </w:pPr>
+      <w:r>
+        <w:t xml:space="preserve">funcioncita calcular_factorial(entero n) : entero { </w:t>
+      </w:r>
+    </w:p>
+    <w:p>
+      <w:pPr>
+        <w:pStyle w:val="Prrafodelista"/>
+      </w:pPr>
+      <w:r>
+        <w:t xml:space="preserve">entero factorial = 1 </w:t>
+      </w:r>
+    </w:p>
+    <w:p>
+      <w:pPr>
+        <w:pStyle w:val="Prrafodelista"/>
+      </w:pPr>
+      <w:r>
+        <w:t xml:space="preserve">mientras (n &gt; 0) { </w:t>
+      </w:r>
+    </w:p>
+    <w:p>
+      <w:pPr>
+        <w:pStyle w:val="Prrafodelista"/>
+      </w:pPr>
+      <w:r>
+        <w:t xml:space="preserve">factorial = factorial * n </w:t>
+      </w:r>
+    </w:p>
+    <w:p>
+      <w:pPr>
+        <w:pStyle w:val="Prrafodelista"/>
+      </w:pPr>
+      <w:r>
+        <w:t xml:space="preserve">n = n - 1 </w:t>
       </w:r>
     </w:p>
     <w:p>
@@ -1055,71 +861,7 @@
         <w:pStyle w:val="Prrafodelista"/>
       </w:pPr>
       <w:r>
-        <w:t xml:space="preserve">} sino (a &lt; b) { </w:t>
-      </w:r>
-    </w:p>
-    <w:p>
-      <w:pPr>
-        <w:pStyle w:val="Prrafodelista"/>
-      </w:pPr>
-      <w:r>
-        <w:t xml:space="preserve">escriba("b es mayor que a", salto) </w:t>
-      </w:r>
-    </w:p>
-    <w:p>
-      <w:pPr>
-        <w:pStyle w:val="Prrafodelista"/>
-      </w:pPr>
-      <w:r>
-        <w:t>resultado = "</w:t>
-      </w:r>
-      <w:proofErr w:type="spellStart"/>
-      <w:r>
-        <w:t>b_mayor_a</w:t>
-      </w:r>
-      <w:proofErr w:type="spellEnd"/>
-      <w:r>
-        <w:t xml:space="preserve">" </w:t>
-      </w:r>
-    </w:p>
-    <w:p>
-      <w:pPr>
-        <w:pStyle w:val="Prrafodelista"/>
-      </w:pPr>
-      <w:r>
-        <w:t xml:space="preserve">} </w:t>
-      </w:r>
-      <w:proofErr w:type="spellStart"/>
-      <w:r>
-        <w:t>tons</w:t>
-      </w:r>
-      <w:proofErr w:type="spellEnd"/>
-      <w:r>
-        <w:t xml:space="preserve"> { </w:t>
-      </w:r>
-    </w:p>
-    <w:p>
-      <w:pPr>
-        <w:pStyle w:val="Prrafodelista"/>
-      </w:pPr>
-      <w:r>
-        <w:t xml:space="preserve">escriba("a y b son iguales", salto) </w:t>
-      </w:r>
-    </w:p>
-    <w:p>
-      <w:pPr>
-        <w:pStyle w:val="Prrafodelista"/>
-      </w:pPr>
-      <w:r>
-        <w:t>resultado = "</w:t>
-      </w:r>
-      <w:proofErr w:type="spellStart"/>
-      <w:r>
-        <w:t>a_igual_b</w:t>
-      </w:r>
-      <w:proofErr w:type="spellEnd"/>
-      <w:r>
-        <w:t xml:space="preserve">" </w:t>
+        <w:t xml:space="preserve">retorna factorial </w:t>
       </w:r>
     </w:p>
     <w:p>
@@ -1134,119 +876,13 @@
       <w:pPr>
         <w:pStyle w:val="Prrafodelista"/>
       </w:pPr>
-      <w:r>
-        <w:t>escriba("Resultado: ", resultado, salto)</w:t>
-      </w:r>
-    </w:p>
-    <w:p>
-      <w:pPr>
-        <w:pStyle w:val="Prrafodelista"/>
-      </w:pPr>
-      <w:r>
-        <w:t>}</w:t>
-      </w:r>
-    </w:p>
-    <w:p>
-      <w:pPr>
-        <w:pStyle w:val="Prrafodelista"/>
-      </w:pPr>
-    </w:p>
-    <w:p>
-      <w:pPr>
-        <w:pStyle w:val="Prrafodelista"/>
-      </w:pPr>
-      <w:r>
-        <w:t xml:space="preserve">funcioncita </w:t>
-      </w:r>
-      <w:proofErr w:type="spellStart"/>
-      <w:r>
-        <w:t>calcular_factorial</w:t>
-      </w:r>
-      <w:proofErr w:type="spellEnd"/>
-      <w:r>
-        <w:t xml:space="preserve">(entero n) : entero { </w:t>
-      </w:r>
-    </w:p>
-    <w:p>
-      <w:pPr>
-        <w:pStyle w:val="Prrafodelista"/>
-      </w:pPr>
-      <w:r>
-        <w:t xml:space="preserve">entero factorial = 1 </w:t>
-      </w:r>
-    </w:p>
-    <w:p>
-      <w:pPr>
-        <w:pStyle w:val="Prrafodelista"/>
-      </w:pPr>
-      <w:r>
-        <w:t xml:space="preserve">mientras (n &gt; 0) { </w:t>
-      </w:r>
-    </w:p>
-    <w:p>
-      <w:pPr>
-        <w:pStyle w:val="Prrafodelista"/>
-      </w:pPr>
-      <w:r>
-        <w:t xml:space="preserve">factorial = factorial * n </w:t>
-      </w:r>
-    </w:p>
-    <w:p>
-      <w:pPr>
-        <w:pStyle w:val="Prrafodelista"/>
-      </w:pPr>
-      <w:r>
-        <w:t xml:space="preserve">n = n - 1 </w:t>
-      </w:r>
-    </w:p>
-    <w:p>
-      <w:pPr>
-        <w:pStyle w:val="Prrafodelista"/>
-      </w:pPr>
-      <w:r>
-        <w:t xml:space="preserve">} </w:t>
-      </w:r>
-    </w:p>
-    <w:p>
-      <w:pPr>
-        <w:pStyle w:val="Prrafodelista"/>
-      </w:pPr>
-      <w:r>
-        <w:t xml:space="preserve">retorna factorial </w:t>
-      </w:r>
-    </w:p>
-    <w:p>
-      <w:pPr>
-        <w:pStyle w:val="Prrafodelista"/>
-      </w:pPr>
-      <w:r>
-        <w:t>}</w:t>
-      </w:r>
-    </w:p>
-    <w:p>
-      <w:pPr>
-        <w:pStyle w:val="Prrafodelista"/>
-      </w:pPr>
-    </w:p>
-    <w:p>
-      <w:pPr>
-        <w:pStyle w:val="Prrafodelista"/>
-      </w:pPr>
-      <w:proofErr w:type="spellStart"/>
-      <w:r>
-        <w:t>procedimienton</w:t>
-      </w:r>
-      <w:proofErr w:type="spellEnd"/>
-      <w:r>
-        <w:t xml:space="preserve"> </w:t>
-      </w:r>
-      <w:proofErr w:type="spellStart"/>
-      <w:r>
-        <w:t>imprimir_numeros_pares</w:t>
-      </w:r>
-      <w:proofErr w:type="spellEnd"/>
-      <w:r>
-        <w:t>(entero limite) {</w:t>
+    </w:p>
+    <w:p>
+      <w:pPr>
+        <w:pStyle w:val="Prrafodelista"/>
+      </w:pPr>
+      <w:r>
+        <w:t>procedimienton imprimir_numeros_pares(entero limite) {</w:t>
       </w:r>
     </w:p>
     <w:p>
@@ -1269,13 +905,8 @@
       <w:pPr>
         <w:pStyle w:val="Prrafodelista"/>
       </w:pPr>
-      <w:proofErr w:type="spellStart"/>
-      <w:r>
-        <w:t>si</w:t>
-      </w:r>
-      <w:proofErr w:type="spellEnd"/>
-      <w:r>
-        <w:t xml:space="preserve"> (i % 2 == 0) {</w:t>
+      <w:r>
+        <w:t>si (i % 2 == 0) {</w:t>
       </w:r>
     </w:p>
     <w:p>
@@ -1391,132 +1022,58 @@
       <w:pPr>
         <w:pStyle w:val="Prrafodelista"/>
       </w:pPr>
-      <w:proofErr w:type="spellStart"/>
-      <w:r>
-        <w:t>verificar_valores</w:t>
-      </w:r>
-      <w:proofErr w:type="spellEnd"/>
-      <w:r>
-        <w:t>(a, b)</w:t>
-      </w:r>
-    </w:p>
-    <w:p>
-      <w:pPr>
-        <w:pStyle w:val="Prrafodelista"/>
-      </w:pPr>
-    </w:p>
-    <w:p>
-      <w:pPr>
-        <w:pStyle w:val="Prrafodelista"/>
-      </w:pPr>
-      <w:r>
-        <w:t xml:space="preserve">entero </w:t>
-      </w:r>
-      <w:proofErr w:type="spellStart"/>
-      <w:r>
-        <w:t>numero_factorial</w:t>
-      </w:r>
-      <w:proofErr w:type="spellEnd"/>
-      <w:r>
-        <w:t xml:space="preserve"> = 5</w:t>
-      </w:r>
-    </w:p>
-    <w:p>
-      <w:pPr>
-        <w:pStyle w:val="Prrafodelista"/>
-      </w:pPr>
-      <w:r>
-        <w:t xml:space="preserve">entero </w:t>
-      </w:r>
-      <w:proofErr w:type="spellStart"/>
-      <w:r>
-        <w:t>resultado_factorial</w:t>
-      </w:r>
-      <w:proofErr w:type="spellEnd"/>
-      <w:r>
-        <w:t xml:space="preserve"> = </w:t>
-      </w:r>
-      <w:proofErr w:type="spellStart"/>
-      <w:r>
-        <w:t>calcular_factorial</w:t>
-      </w:r>
-      <w:proofErr w:type="spellEnd"/>
-      <w:r>
-        <w:t>(</w:t>
-      </w:r>
-      <w:proofErr w:type="spellStart"/>
-      <w:r>
-        <w:t>numero_factorial</w:t>
-      </w:r>
-      <w:proofErr w:type="spellEnd"/>
-      <w:r>
-        <w:t>)</w:t>
-      </w:r>
-    </w:p>
-    <w:p>
-      <w:pPr>
-        <w:pStyle w:val="Prrafodelista"/>
-      </w:pPr>
-      <w:r>
-        <w:t xml:space="preserve">escriba("El factorial de ", </w:t>
-      </w:r>
-      <w:proofErr w:type="spellStart"/>
-      <w:r>
-        <w:t>numero_factorial</w:t>
-      </w:r>
-      <w:proofErr w:type="spellEnd"/>
-      <w:r>
-        <w:t xml:space="preserve">, " es ", </w:t>
-      </w:r>
-      <w:proofErr w:type="spellStart"/>
-      <w:r>
-        <w:t>resultado_factorial</w:t>
-      </w:r>
-      <w:proofErr w:type="spellEnd"/>
-      <w:r>
-        <w:t>, salto)</w:t>
-      </w:r>
-    </w:p>
-    <w:p>
-      <w:pPr>
-        <w:pStyle w:val="Prrafodelista"/>
-      </w:pPr>
-    </w:p>
-    <w:p>
-      <w:pPr>
-        <w:pStyle w:val="Prrafodelista"/>
-      </w:pPr>
-      <w:r>
-        <w:t xml:space="preserve">entero </w:t>
-      </w:r>
-      <w:proofErr w:type="spellStart"/>
-      <w:r>
-        <w:t>limite_pares</w:t>
-      </w:r>
-      <w:proofErr w:type="spellEnd"/>
-      <w:r>
-        <w:t xml:space="preserve"> = 10</w:t>
-      </w:r>
-    </w:p>
-    <w:p>
-      <w:pPr>
-        <w:pStyle w:val="Prrafodelista"/>
-      </w:pPr>
-      <w:proofErr w:type="spellStart"/>
-      <w:r>
-        <w:t>imprimir_numeros_pares</w:t>
-      </w:r>
-      <w:proofErr w:type="spellEnd"/>
-      <w:r>
-        <w:t>(</w:t>
-      </w:r>
-      <w:proofErr w:type="spellStart"/>
-      <w:r>
-        <w:t>limite_pares</w:t>
-      </w:r>
-      <w:proofErr w:type="spellEnd"/>
-      <w:r>
-        <w:t>)</w:t>
+      <w:r>
+        <w:t>verificar_valores(a, b)</w:t>
+      </w:r>
+    </w:p>
+    <w:p>
+      <w:pPr>
+        <w:pStyle w:val="Prrafodelista"/>
+      </w:pPr>
+    </w:p>
+    <w:p>
+      <w:pPr>
+        <w:pStyle w:val="Prrafodelista"/>
+      </w:pPr>
+      <w:r>
+        <w:t>entero numero_factorial = 5</w:t>
+      </w:r>
+    </w:p>
+    <w:p>
+      <w:pPr>
+        <w:pStyle w:val="Prrafodelista"/>
+      </w:pPr>
+      <w:r>
+        <w:t>entero resultado_factorial = calcular_factorial(numero_factorial)</w:t>
+      </w:r>
+    </w:p>
+    <w:p>
+      <w:pPr>
+        <w:pStyle w:val="Prrafodelista"/>
+      </w:pPr>
+      <w:r>
+        <w:t>escriba("El factorial de ", numero_factorial, " es ", resultado_factorial, salto)</w:t>
+      </w:r>
+    </w:p>
+    <w:p>
+      <w:pPr>
+        <w:pStyle w:val="Prrafodelista"/>
+      </w:pPr>
+    </w:p>
+    <w:p>
+      <w:pPr>
+        <w:pStyle w:val="Prrafodelista"/>
+      </w:pPr>
+      <w:r>
+        <w:t>entero limite_pares = 10</w:t>
+      </w:r>
+    </w:p>
+    <w:p>
+      <w:pPr>
+        <w:pStyle w:val="Prrafodelista"/>
+      </w:pPr>
+      <w:r>
+        <w:t>imprimir_numeros_pares(limite_pares)</w:t>
       </w:r>
     </w:p>
     <w:p>
@@ -2237,6 +1794,7 @@
   <w:style w:type="character" w:default="1" w:styleId="Fuentedeprrafopredeter">
     <w:name w:val="Default Paragraph Font"/>
     <w:uiPriority w:val="1"/>
+    <w:semiHidden/>
     <w:unhideWhenUsed/>
   </w:style>
   <w:style w:type="table" w:default="1" w:styleId="Tablanormal">

</xml_diff>

<commit_message>
[ADD] while loop complete and main for execution
</commit_message>
<xml_diff>
--- a/Pruebas del proyecto de paradigmas.docx
+++ b/Pruebas del proyecto de paradigmas.docx
@@ -48,39 +48,112 @@
           <w:i/>
           <w:iCs/>
         </w:rPr>
-        <w:t>funcioncita nombre_funcion (entero nombre_parametro) : entero{</w:t>
-      </w:r>
-    </w:p>
-    <w:p>
+        <w:t xml:space="preserve">funcioncita </w:t>
+      </w:r>
+      <w:proofErr w:type="spellStart"/>
       <w:r>
         <w:rPr>
           <w:i/>
           <w:iCs/>
         </w:rPr>
-        <w:t>-*codigo de la función</w:t>
-      </w:r>
+        <w:t>nombre_funcion</w:t>
+      </w:r>
+      <w:proofErr w:type="spellEnd"/>
       <w:r>
         <w:rPr>
           <w:i/>
           <w:iCs/>
         </w:rPr>
-        <w:t>-</w:t>
-      </w:r>
+        <w:t xml:space="preserve"> (entero </w:t>
+      </w:r>
+      <w:proofErr w:type="spellStart"/>
       <w:r>
         <w:rPr>
           <w:i/>
           <w:iCs/>
         </w:rPr>
-        <w:t>*</w:t>
-      </w:r>
-    </w:p>
-    <w:p>
+        <w:t>nombre_parametro</w:t>
+      </w:r>
+      <w:proofErr w:type="spellEnd"/>
+      <w:proofErr w:type="gramStart"/>
       <w:r>
         <w:rPr>
           <w:i/>
           <w:iCs/>
         </w:rPr>
-        <w:t xml:space="preserve">retorna valor_o_variable  </w:t>
+        <w:t>) :</w:t>
+      </w:r>
+      <w:proofErr w:type="gramEnd"/>
+      <w:r>
+        <w:rPr>
+          <w:i/>
+          <w:iCs/>
+        </w:rPr>
+        <w:t xml:space="preserve"> entero{</w:t>
+      </w:r>
+    </w:p>
+    <w:p>
+      <w:r>
+        <w:rPr>
+          <w:i/>
+          <w:iCs/>
+        </w:rPr>
+        <w:t>-*</w:t>
+      </w:r>
+      <w:proofErr w:type="spellStart"/>
+      <w:r>
+        <w:rPr>
+          <w:i/>
+          <w:iCs/>
+        </w:rPr>
+        <w:t>codigo</w:t>
+      </w:r>
+      <w:proofErr w:type="spellEnd"/>
+      <w:r>
+        <w:rPr>
+          <w:i/>
+          <w:iCs/>
+        </w:rPr>
+        <w:t xml:space="preserve"> de la función</w:t>
+      </w:r>
+      <w:r>
+        <w:rPr>
+          <w:i/>
+          <w:iCs/>
+        </w:rPr>
+        <w:t>-</w:t>
+      </w:r>
+      <w:r>
+        <w:rPr>
+          <w:i/>
+          <w:iCs/>
+        </w:rPr>
+        <w:t>*</w:t>
+      </w:r>
+    </w:p>
+    <w:p>
+      <w:r>
+        <w:rPr>
+          <w:i/>
+          <w:iCs/>
+        </w:rPr>
+        <w:t xml:space="preserve">retorna </w:t>
+      </w:r>
+      <w:proofErr w:type="spellStart"/>
+      <w:r>
+        <w:rPr>
+          <w:i/>
+          <w:iCs/>
+        </w:rPr>
+        <w:t>valor_o_variable</w:t>
+      </w:r>
+      <w:proofErr w:type="spellEnd"/>
+      <w:r>
+        <w:rPr>
+          <w:i/>
+          <w:iCs/>
+        </w:rPr>
+        <w:t xml:space="preserve">  </w:t>
       </w:r>
     </w:p>
     <w:p>
@@ -97,7 +170,23 @@
         </w:numPr>
       </w:pPr>
       <w:r>
-        <w:t>funcioncita calcular_area(entero base, entero altura) : entero {</w:t>
+        <w:t xml:space="preserve">funcioncita </w:t>
+      </w:r>
+      <w:proofErr w:type="spellStart"/>
+      <w:r>
+        <w:t>calcular_</w:t>
+      </w:r>
+      <w:proofErr w:type="gramStart"/>
+      <w:r>
+        <w:t>area</w:t>
+      </w:r>
+      <w:proofErr w:type="spellEnd"/>
+      <w:r>
+        <w:t>(</w:t>
+      </w:r>
+      <w:proofErr w:type="gramEnd"/>
+      <w:r>
+        <w:t>entero base, entero altura) : entero {</w:t>
       </w:r>
     </w:p>
     <w:p>
@@ -108,28 +197,57 @@
         </w:rPr>
       </w:pPr>
       <w:r>
-        <w:t xml:space="preserve">    entero area</w:t>
-      </w:r>
-    </w:p>
-    <w:p>
-      <w:pPr>
-        <w:pStyle w:val="Prrafodelista"/>
-      </w:pPr>
-      <w:r>
-        <w:t xml:space="preserve">    area = base * altura</w:t>
-      </w:r>
-    </w:p>
-    <w:p>
-      <w:pPr>
-        <w:pStyle w:val="Prrafodelista"/>
-      </w:pPr>
-    </w:p>
-    <w:p>
-      <w:pPr>
-        <w:pStyle w:val="Prrafodelista"/>
-      </w:pPr>
-      <w:r>
-        <w:t xml:space="preserve">    si (area &gt; 50</w:t>
+        <w:t xml:space="preserve">    entero </w:t>
+      </w:r>
+      <w:proofErr w:type="spellStart"/>
+      <w:r>
+        <w:t>area</w:t>
+      </w:r>
+      <w:proofErr w:type="spellEnd"/>
+    </w:p>
+    <w:p>
+      <w:pPr>
+        <w:pStyle w:val="Prrafodelista"/>
+      </w:pPr>
+      <w:r>
+        <w:t xml:space="preserve">    </w:t>
+      </w:r>
+      <w:proofErr w:type="spellStart"/>
+      <w:r>
+        <w:t>area</w:t>
+      </w:r>
+      <w:proofErr w:type="spellEnd"/>
+      <w:r>
+        <w:t xml:space="preserve"> = base * altura</w:t>
+      </w:r>
+    </w:p>
+    <w:p>
+      <w:pPr>
+        <w:pStyle w:val="Prrafodelista"/>
+      </w:pPr>
+    </w:p>
+    <w:p>
+      <w:pPr>
+        <w:pStyle w:val="Prrafodelista"/>
+      </w:pPr>
+      <w:r>
+        <w:t xml:space="preserve">    </w:t>
+      </w:r>
+      <w:proofErr w:type="spellStart"/>
+      <w:r>
+        <w:t>si</w:t>
+      </w:r>
+      <w:proofErr w:type="spellEnd"/>
+      <w:r>
+        <w:t xml:space="preserve"> (</w:t>
+      </w:r>
+      <w:proofErr w:type="spellStart"/>
+      <w:r>
+        <w:t>area</w:t>
+      </w:r>
+      <w:proofErr w:type="spellEnd"/>
+      <w:r>
+        <w:t xml:space="preserve"> &gt; 50</w:t>
       </w:r>
       <w:r>
         <w:t xml:space="preserve"> and base &lt; 10</w:t>
@@ -143,23 +261,44 @@
         <w:pStyle w:val="Prrafodelista"/>
       </w:pPr>
       <w:r>
-        <w:t xml:space="preserve">        retorna area</w:t>
-      </w:r>
-    </w:p>
-    <w:p>
-      <w:pPr>
-        <w:pStyle w:val="Prrafodelista"/>
-      </w:pPr>
-      <w:r>
-        <w:t xml:space="preserve">    } sino {</w:t>
-      </w:r>
-    </w:p>
-    <w:p>
-      <w:pPr>
-        <w:pStyle w:val="Prrafodelista"/>
-      </w:pPr>
-      <w:r>
-        <w:t xml:space="preserve">        escriba("El área es menor o igual a 50", salto)</w:t>
+        <w:t xml:space="preserve">        retorna </w:t>
+      </w:r>
+      <w:proofErr w:type="spellStart"/>
+      <w:r>
+        <w:t>area</w:t>
+      </w:r>
+      <w:proofErr w:type="spellEnd"/>
+    </w:p>
+    <w:p>
+      <w:pPr>
+        <w:pStyle w:val="Prrafodelista"/>
+      </w:pPr>
+      <w:r>
+        <w:t xml:space="preserve">    } </w:t>
+      </w:r>
+      <w:proofErr w:type="spellStart"/>
+      <w:r>
+        <w:t>tons</w:t>
+      </w:r>
+      <w:proofErr w:type="spellEnd"/>
+      <w:r>
+        <w:t xml:space="preserve"> {</w:t>
+      </w:r>
+    </w:p>
+    <w:p>
+      <w:pPr>
+        <w:pStyle w:val="Prrafodelista"/>
+      </w:pPr>
+      <w:r>
+        <w:t xml:space="preserve">        </w:t>
+      </w:r>
+      <w:proofErr w:type="gramStart"/>
+      <w:r>
+        <w:t>escriba(</w:t>
+      </w:r>
+      <w:proofErr w:type="gramEnd"/>
+      <w:r>
+        <w:t>"El área es menor o igual a 50", salto)</w:t>
       </w:r>
     </w:p>
     <w:p>
@@ -203,45 +342,107 @@
         </w:numPr>
       </w:pPr>
       <w:r>
-        <w:t>funcioncita calcular_area_circulo(float radio) : float {</w:t>
-      </w:r>
-    </w:p>
-    <w:p>
-      <w:pPr>
-        <w:pStyle w:val="Prrafodelista"/>
-      </w:pPr>
-      <w:r>
-        <w:t>float area</w:t>
-      </w:r>
-    </w:p>
-    <w:p>
-      <w:pPr>
-        <w:pStyle w:val="Prrafodelista"/>
-      </w:pPr>
-      <w:r>
-        <w:t>area = 3.14 * radio * radio</w:t>
-      </w:r>
-    </w:p>
-    <w:p>
-      <w:pPr>
-        <w:pStyle w:val="Prrafodelista"/>
-      </w:pPr>
-    </w:p>
-    <w:p>
-      <w:pPr>
-        <w:pStyle w:val="Prrafodelista"/>
-      </w:pPr>
-      <w:r>
-        <w:t>escriba("El área del círculo con radio ", radio, " es: ", area, salto)</w:t>
-      </w:r>
-    </w:p>
-    <w:p>
-      <w:pPr>
-        <w:pStyle w:val="Prrafodelista"/>
-      </w:pPr>
-      <w:r>
-        <w:t>retorna area</w:t>
-      </w:r>
+        <w:t xml:space="preserve">funcioncita </w:t>
+      </w:r>
+      <w:proofErr w:type="spellStart"/>
+      <w:r>
+        <w:t>calcular_area_</w:t>
+      </w:r>
+      <w:proofErr w:type="gramStart"/>
+      <w:r>
+        <w:t>circulo</w:t>
+      </w:r>
+      <w:proofErr w:type="spellEnd"/>
+      <w:r>
+        <w:t>(</w:t>
+      </w:r>
+      <w:proofErr w:type="spellStart"/>
+      <w:proofErr w:type="gramEnd"/>
+      <w:r>
+        <w:t>float</w:t>
+      </w:r>
+      <w:proofErr w:type="spellEnd"/>
+      <w:r>
+        <w:t xml:space="preserve"> radio) : </w:t>
+      </w:r>
+      <w:proofErr w:type="spellStart"/>
+      <w:r>
+        <w:t>float</w:t>
+      </w:r>
+      <w:proofErr w:type="spellEnd"/>
+      <w:r>
+        <w:t xml:space="preserve"> {</w:t>
+      </w:r>
+    </w:p>
+    <w:p>
+      <w:pPr>
+        <w:pStyle w:val="Prrafodelista"/>
+      </w:pPr>
+      <w:proofErr w:type="spellStart"/>
+      <w:r>
+        <w:t>float</w:t>
+      </w:r>
+      <w:proofErr w:type="spellEnd"/>
+      <w:r>
+        <w:t xml:space="preserve"> </w:t>
+      </w:r>
+      <w:proofErr w:type="spellStart"/>
+      <w:r>
+        <w:t>area</w:t>
+      </w:r>
+      <w:proofErr w:type="spellEnd"/>
+    </w:p>
+    <w:p>
+      <w:pPr>
+        <w:pStyle w:val="Prrafodelista"/>
+      </w:pPr>
+      <w:proofErr w:type="spellStart"/>
+      <w:r>
+        <w:t>area</w:t>
+      </w:r>
+      <w:proofErr w:type="spellEnd"/>
+      <w:r>
+        <w:t xml:space="preserve"> = 3.14 * radio * radio</w:t>
+      </w:r>
+    </w:p>
+    <w:p>
+      <w:pPr>
+        <w:pStyle w:val="Prrafodelista"/>
+      </w:pPr>
+    </w:p>
+    <w:p>
+      <w:pPr>
+        <w:pStyle w:val="Prrafodelista"/>
+      </w:pPr>
+      <w:proofErr w:type="gramStart"/>
+      <w:r>
+        <w:t>escriba(</w:t>
+      </w:r>
+      <w:proofErr w:type="gramEnd"/>
+      <w:r>
+        <w:t xml:space="preserve">"El área del círculo con radio ", radio, " es: ", </w:t>
+      </w:r>
+      <w:proofErr w:type="spellStart"/>
+      <w:r>
+        <w:t>area</w:t>
+      </w:r>
+      <w:proofErr w:type="spellEnd"/>
+      <w:r>
+        <w:t>, salto)</w:t>
+      </w:r>
+    </w:p>
+    <w:p>
+      <w:pPr>
+        <w:pStyle w:val="Prrafodelista"/>
+      </w:pPr>
+      <w:r>
+        <w:t xml:space="preserve">retorna </w:t>
+      </w:r>
+      <w:proofErr w:type="spellStart"/>
+      <w:r>
+        <w:t>area</w:t>
+      </w:r>
+      <w:proofErr w:type="spellEnd"/>
     </w:p>
     <w:p>
       <w:pPr>
@@ -268,47 +469,99 @@
         </w:numPr>
       </w:pPr>
       <w:r>
-        <w:t>funcioncita verificar_valores(entero a, entero b) : string {</w:t>
-      </w:r>
-    </w:p>
-    <w:p>
-      <w:pPr>
-        <w:pStyle w:val="Prrafodelista"/>
-      </w:pPr>
-      <w:r>
-        <w:t>string resultado</w:t>
-      </w:r>
-    </w:p>
-    <w:p>
-      <w:pPr>
-        <w:pStyle w:val="Prrafodelista"/>
-      </w:pPr>
-      <w:r>
-        <w:t>si (a &gt; b) {</w:t>
-      </w:r>
-    </w:p>
-    <w:p>
-      <w:pPr>
-        <w:pStyle w:val="Prrafodelista"/>
-      </w:pPr>
-      <w:r>
-        <w:t>si (a &gt; 100) {</w:t>
-      </w:r>
-    </w:p>
-    <w:p>
-      <w:pPr>
-        <w:pStyle w:val="Prrafodelista"/>
-      </w:pPr>
-      <w:r>
-        <w:t>escriba("a es mayor que b y también es mayor que 100", salto)</w:t>
-      </w:r>
-    </w:p>
-    <w:p>
-      <w:pPr>
-        <w:pStyle w:val="Prrafodelista"/>
-      </w:pPr>
-      <w:r>
-        <w:t>resultado = "a_grande"</w:t>
+        <w:t xml:space="preserve">funcioncita </w:t>
+      </w:r>
+      <w:proofErr w:type="spellStart"/>
+      <w:r>
+        <w:t>verificar_</w:t>
+      </w:r>
+      <w:proofErr w:type="gramStart"/>
+      <w:r>
+        <w:t>valores</w:t>
+      </w:r>
+      <w:proofErr w:type="spellEnd"/>
+      <w:r>
+        <w:t>(</w:t>
+      </w:r>
+      <w:proofErr w:type="gramEnd"/>
+      <w:r>
+        <w:t xml:space="preserve">entero a, entero b) : </w:t>
+      </w:r>
+      <w:proofErr w:type="spellStart"/>
+      <w:r>
+        <w:t>string</w:t>
+      </w:r>
+      <w:proofErr w:type="spellEnd"/>
+      <w:r>
+        <w:t xml:space="preserve"> {</w:t>
+      </w:r>
+    </w:p>
+    <w:p>
+      <w:pPr>
+        <w:pStyle w:val="Prrafodelista"/>
+      </w:pPr>
+      <w:proofErr w:type="spellStart"/>
+      <w:r>
+        <w:t>string</w:t>
+      </w:r>
+      <w:proofErr w:type="spellEnd"/>
+      <w:r>
+        <w:t xml:space="preserve"> resultado</w:t>
+      </w:r>
+    </w:p>
+    <w:p>
+      <w:pPr>
+        <w:pStyle w:val="Prrafodelista"/>
+      </w:pPr>
+      <w:proofErr w:type="spellStart"/>
+      <w:r>
+        <w:t>si</w:t>
+      </w:r>
+      <w:proofErr w:type="spellEnd"/>
+      <w:r>
+        <w:t xml:space="preserve"> (a &gt; b) {</w:t>
+      </w:r>
+    </w:p>
+    <w:p>
+      <w:pPr>
+        <w:pStyle w:val="Prrafodelista"/>
+      </w:pPr>
+      <w:proofErr w:type="spellStart"/>
+      <w:r>
+        <w:t>si</w:t>
+      </w:r>
+      <w:proofErr w:type="spellEnd"/>
+      <w:r>
+        <w:t xml:space="preserve"> (a &gt; 100) {</w:t>
+      </w:r>
+    </w:p>
+    <w:p>
+      <w:pPr>
+        <w:pStyle w:val="Prrafodelista"/>
+      </w:pPr>
+      <w:proofErr w:type="gramStart"/>
+      <w:r>
+        <w:t>escriba(</w:t>
+      </w:r>
+      <w:proofErr w:type="gramEnd"/>
+      <w:r>
+        <w:t>"a es mayor que b y también es mayor que 100", salto)</w:t>
+      </w:r>
+    </w:p>
+    <w:p>
+      <w:pPr>
+        <w:pStyle w:val="Prrafodelista"/>
+      </w:pPr>
+      <w:r>
+        <w:t>resultado = "</w:t>
+      </w:r>
+      <w:proofErr w:type="spellStart"/>
+      <w:r>
+        <w:t>a_grande</w:t>
+      </w:r>
+      <w:proofErr w:type="spellEnd"/>
+      <w:r>
+        <w:t>"</w:t>
       </w:r>
     </w:p>
     <w:p>
@@ -323,8 +576,13 @@
       <w:pPr>
         <w:pStyle w:val="Prrafodelista"/>
       </w:pPr>
-      <w:r>
-        <w:t>escriba("a es igual a 100 pero mayor que b", salto)</w:t>
+      <w:proofErr w:type="gramStart"/>
+      <w:r>
+        <w:t>escriba(</w:t>
+      </w:r>
+      <w:proofErr w:type="gramEnd"/>
+      <w:r>
+        <w:t>"a es igual a 100 pero mayor que b", salto)</w:t>
       </w:r>
     </w:p>
     <w:p>
@@ -341,15 +599,28 @@
       </w:pPr>
       <w:r>
         <w:lastRenderedPageBreak/>
-        <w:t>} tons {</w:t>
-      </w:r>
-    </w:p>
-    <w:p>
-      <w:pPr>
-        <w:pStyle w:val="Prrafodelista"/>
-      </w:pPr>
-      <w:r>
-        <w:t>escriba("a es mayor que b pero menor que 100", salto)</w:t>
+        <w:t xml:space="preserve">} </w:t>
+      </w:r>
+      <w:proofErr w:type="spellStart"/>
+      <w:r>
+        <w:t>tons</w:t>
+      </w:r>
+      <w:proofErr w:type="spellEnd"/>
+      <w:r>
+        <w:t xml:space="preserve"> {</w:t>
+      </w:r>
+    </w:p>
+    <w:p>
+      <w:pPr>
+        <w:pStyle w:val="Prrafodelista"/>
+      </w:pPr>
+      <w:proofErr w:type="gramStart"/>
+      <w:r>
+        <w:t>escriba(</w:t>
+      </w:r>
+      <w:proofErr w:type="gramEnd"/>
+      <w:r>
+        <w:t>"a es mayor que b pero menor que 100", salto)</w:t>
       </w:r>
     </w:p>
     <w:p>
@@ -380,40 +651,74 @@
       <w:pPr>
         <w:pStyle w:val="Prrafodelista"/>
       </w:pPr>
-      <w:r>
-        <w:t>escriba("b es mayor que a", salto)</w:t>
-      </w:r>
-    </w:p>
-    <w:p>
-      <w:pPr>
-        <w:pStyle w:val="Prrafodelista"/>
-      </w:pPr>
-      <w:r>
-        <w:t>resultado = "b_mayor_a"</w:t>
-      </w:r>
-    </w:p>
-    <w:p>
-      <w:pPr>
-        <w:pStyle w:val="Prrafodelista"/>
-      </w:pPr>
-      <w:r>
-        <w:t>} tons {</w:t>
-      </w:r>
-    </w:p>
-    <w:p>
-      <w:pPr>
-        <w:pStyle w:val="Prrafodelista"/>
-      </w:pPr>
-      <w:r>
-        <w:t>escriba("a y b son iguales", salto)</w:t>
-      </w:r>
-    </w:p>
-    <w:p>
-      <w:pPr>
-        <w:pStyle w:val="Prrafodelista"/>
-      </w:pPr>
-      <w:r>
-        <w:t>resultado = "a_igual_b"</w:t>
+      <w:proofErr w:type="gramStart"/>
+      <w:r>
+        <w:t>escriba(</w:t>
+      </w:r>
+      <w:proofErr w:type="gramEnd"/>
+      <w:r>
+        <w:t>"b es mayor que a", salto)</w:t>
+      </w:r>
+    </w:p>
+    <w:p>
+      <w:pPr>
+        <w:pStyle w:val="Prrafodelista"/>
+      </w:pPr>
+      <w:r>
+        <w:t>resultado = "</w:t>
+      </w:r>
+      <w:proofErr w:type="spellStart"/>
+      <w:r>
+        <w:t>b_mayor_a</w:t>
+      </w:r>
+      <w:proofErr w:type="spellEnd"/>
+      <w:r>
+        <w:t>"</w:t>
+      </w:r>
+    </w:p>
+    <w:p>
+      <w:pPr>
+        <w:pStyle w:val="Prrafodelista"/>
+      </w:pPr>
+      <w:r>
+        <w:t xml:space="preserve">} </w:t>
+      </w:r>
+      <w:proofErr w:type="spellStart"/>
+      <w:r>
+        <w:t>tons</w:t>
+      </w:r>
+      <w:proofErr w:type="spellEnd"/>
+      <w:r>
+        <w:t xml:space="preserve"> {</w:t>
+      </w:r>
+    </w:p>
+    <w:p>
+      <w:pPr>
+        <w:pStyle w:val="Prrafodelista"/>
+      </w:pPr>
+      <w:proofErr w:type="gramStart"/>
+      <w:r>
+        <w:t>escriba(</w:t>
+      </w:r>
+      <w:proofErr w:type="gramEnd"/>
+      <w:r>
+        <w:t>"a y b son iguales", salto)</w:t>
+      </w:r>
+    </w:p>
+    <w:p>
+      <w:pPr>
+        <w:pStyle w:val="Prrafodelista"/>
+      </w:pPr>
+      <w:r>
+        <w:t>resultado = "</w:t>
+      </w:r>
+      <w:proofErr w:type="spellStart"/>
+      <w:r>
+        <w:t>a_igual_b</w:t>
+      </w:r>
+      <w:proofErr w:type="spellEnd"/>
+      <w:r>
+        <w:t>"</w:t>
       </w:r>
     </w:p>
     <w:p>
@@ -453,48 +758,97 @@
           <w:numId w:val="1"/>
         </w:numPr>
       </w:pPr>
-      <w:r>
-        <w:t>procedimienton verificar_valores(entero a, entero b) {</w:t>
-      </w:r>
-    </w:p>
-    <w:p>
-      <w:pPr>
-        <w:pStyle w:val="Prrafodelista"/>
-      </w:pPr>
-      <w:r>
-        <w:t>string resultado</w:t>
-      </w:r>
-    </w:p>
-    <w:p>
-      <w:pPr>
-        <w:pStyle w:val="Prrafodelista"/>
-      </w:pPr>
-      <w:r>
-        <w:t>si (a &gt; b) {</w:t>
-      </w:r>
-    </w:p>
-    <w:p>
-      <w:pPr>
-        <w:pStyle w:val="Prrafodelista"/>
-      </w:pPr>
-      <w:r>
-        <w:t>si (a &gt; 100) {</w:t>
-      </w:r>
-    </w:p>
-    <w:p>
-      <w:pPr>
-        <w:pStyle w:val="Prrafodelista"/>
-      </w:pPr>
-      <w:r>
-        <w:t>escriba("a es mayor que b y también es mayor que 100", salto)</w:t>
-      </w:r>
-    </w:p>
-    <w:p>
-      <w:pPr>
-        <w:pStyle w:val="Prrafodelista"/>
-      </w:pPr>
-      <w:r>
-        <w:t>resultado = "a_grande"</w:t>
+      <w:proofErr w:type="spellStart"/>
+      <w:r>
+        <w:t>procedimienton</w:t>
+      </w:r>
+      <w:proofErr w:type="spellEnd"/>
+      <w:r>
+        <w:t xml:space="preserve"> </w:t>
+      </w:r>
+      <w:proofErr w:type="spellStart"/>
+      <w:r>
+        <w:t>verificar_</w:t>
+      </w:r>
+      <w:proofErr w:type="gramStart"/>
+      <w:r>
+        <w:t>valores</w:t>
+      </w:r>
+      <w:proofErr w:type="spellEnd"/>
+      <w:r>
+        <w:t>(</w:t>
+      </w:r>
+      <w:proofErr w:type="gramEnd"/>
+      <w:r>
+        <w:t>entero a, entero b) {</w:t>
+      </w:r>
+    </w:p>
+    <w:p>
+      <w:pPr>
+        <w:pStyle w:val="Prrafodelista"/>
+      </w:pPr>
+      <w:proofErr w:type="spellStart"/>
+      <w:r>
+        <w:t>string</w:t>
+      </w:r>
+      <w:proofErr w:type="spellEnd"/>
+      <w:r>
+        <w:t xml:space="preserve"> resultado</w:t>
+      </w:r>
+    </w:p>
+    <w:p>
+      <w:pPr>
+        <w:pStyle w:val="Prrafodelista"/>
+      </w:pPr>
+      <w:proofErr w:type="spellStart"/>
+      <w:r>
+        <w:t>si</w:t>
+      </w:r>
+      <w:proofErr w:type="spellEnd"/>
+      <w:r>
+        <w:t xml:space="preserve"> (a &gt; b) {</w:t>
+      </w:r>
+    </w:p>
+    <w:p>
+      <w:pPr>
+        <w:pStyle w:val="Prrafodelista"/>
+      </w:pPr>
+      <w:proofErr w:type="spellStart"/>
+      <w:r>
+        <w:t>si</w:t>
+      </w:r>
+      <w:proofErr w:type="spellEnd"/>
+      <w:r>
+        <w:t xml:space="preserve"> (a &gt; 100) {</w:t>
+      </w:r>
+    </w:p>
+    <w:p>
+      <w:pPr>
+        <w:pStyle w:val="Prrafodelista"/>
+      </w:pPr>
+      <w:proofErr w:type="gramStart"/>
+      <w:r>
+        <w:t>escriba(</w:t>
+      </w:r>
+      <w:proofErr w:type="gramEnd"/>
+      <w:r>
+        <w:t>"a es mayor que b y también es mayor que 100", salto)</w:t>
+      </w:r>
+    </w:p>
+    <w:p>
+      <w:pPr>
+        <w:pStyle w:val="Prrafodelista"/>
+      </w:pPr>
+      <w:r>
+        <w:t>resultado = "</w:t>
+      </w:r>
+      <w:proofErr w:type="spellStart"/>
+      <w:r>
+        <w:t>a_grande</w:t>
+      </w:r>
+      <w:proofErr w:type="spellEnd"/>
+      <w:r>
+        <w:t>"</w:t>
       </w:r>
     </w:p>
     <w:p>
@@ -509,8 +863,13 @@
       <w:pPr>
         <w:pStyle w:val="Prrafodelista"/>
       </w:pPr>
-      <w:r>
-        <w:t>escriba("a es igual a 100 pero mayor que b", salto)</w:t>
+      <w:proofErr w:type="gramStart"/>
+      <w:r>
+        <w:t>escriba(</w:t>
+      </w:r>
+      <w:proofErr w:type="gramEnd"/>
+      <w:r>
+        <w:t>"a es igual a 100 pero mayor que b", salto)</w:t>
       </w:r>
     </w:p>
     <w:p>
@@ -526,15 +885,28 @@
         <w:pStyle w:val="Prrafodelista"/>
       </w:pPr>
       <w:r>
-        <w:t>} tons {</w:t>
-      </w:r>
-    </w:p>
-    <w:p>
-      <w:pPr>
-        <w:pStyle w:val="Prrafodelista"/>
-      </w:pPr>
-      <w:r>
-        <w:t>escriba("a es mayor que b pero menor que 100", salto)</w:t>
+        <w:t xml:space="preserve">} </w:t>
+      </w:r>
+      <w:proofErr w:type="spellStart"/>
+      <w:r>
+        <w:t>tons</w:t>
+      </w:r>
+      <w:proofErr w:type="spellEnd"/>
+      <w:r>
+        <w:t xml:space="preserve"> {</w:t>
+      </w:r>
+    </w:p>
+    <w:p>
+      <w:pPr>
+        <w:pStyle w:val="Prrafodelista"/>
+      </w:pPr>
+      <w:proofErr w:type="gramStart"/>
+      <w:r>
+        <w:t>escriba(</w:t>
+      </w:r>
+      <w:proofErr w:type="gramEnd"/>
+      <w:r>
+        <w:t>"a es mayor que b pero menor que 100", salto)</w:t>
       </w:r>
     </w:p>
     <w:p>
@@ -565,40 +937,74 @@
       <w:pPr>
         <w:pStyle w:val="Prrafodelista"/>
       </w:pPr>
-      <w:r>
-        <w:t>escriba("b es mayor que a", salto)</w:t>
-      </w:r>
-    </w:p>
-    <w:p>
-      <w:pPr>
-        <w:pStyle w:val="Prrafodelista"/>
-      </w:pPr>
-      <w:r>
-        <w:t>resultado = "b_mayor_a"</w:t>
-      </w:r>
-    </w:p>
-    <w:p>
-      <w:pPr>
-        <w:pStyle w:val="Prrafodelista"/>
-      </w:pPr>
-      <w:r>
-        <w:t>} tons {</w:t>
-      </w:r>
-    </w:p>
-    <w:p>
-      <w:pPr>
-        <w:pStyle w:val="Prrafodelista"/>
-      </w:pPr>
-      <w:r>
-        <w:t>escriba("a y b son iguales", salto)</w:t>
-      </w:r>
-    </w:p>
-    <w:p>
-      <w:pPr>
-        <w:pStyle w:val="Prrafodelista"/>
-      </w:pPr>
-      <w:r>
-        <w:t>resultado = "a_igual_b"</w:t>
+      <w:proofErr w:type="gramStart"/>
+      <w:r>
+        <w:t>escriba(</w:t>
+      </w:r>
+      <w:proofErr w:type="gramEnd"/>
+      <w:r>
+        <w:t>"b es mayor que a", salto)</w:t>
+      </w:r>
+    </w:p>
+    <w:p>
+      <w:pPr>
+        <w:pStyle w:val="Prrafodelista"/>
+      </w:pPr>
+      <w:r>
+        <w:t>resultado = "</w:t>
+      </w:r>
+      <w:proofErr w:type="spellStart"/>
+      <w:r>
+        <w:t>b_mayor_a</w:t>
+      </w:r>
+      <w:proofErr w:type="spellEnd"/>
+      <w:r>
+        <w:t>"</w:t>
+      </w:r>
+    </w:p>
+    <w:p>
+      <w:pPr>
+        <w:pStyle w:val="Prrafodelista"/>
+      </w:pPr>
+      <w:r>
+        <w:t xml:space="preserve">} </w:t>
+      </w:r>
+      <w:proofErr w:type="spellStart"/>
+      <w:r>
+        <w:t>tons</w:t>
+      </w:r>
+      <w:proofErr w:type="spellEnd"/>
+      <w:r>
+        <w:t xml:space="preserve"> {</w:t>
+      </w:r>
+    </w:p>
+    <w:p>
+      <w:pPr>
+        <w:pStyle w:val="Prrafodelista"/>
+      </w:pPr>
+      <w:proofErr w:type="gramStart"/>
+      <w:r>
+        <w:t>escriba(</w:t>
+      </w:r>
+      <w:proofErr w:type="gramEnd"/>
+      <w:r>
+        <w:t>"a y b son iguales", salto)</w:t>
+      </w:r>
+    </w:p>
+    <w:p>
+      <w:pPr>
+        <w:pStyle w:val="Prrafodelista"/>
+      </w:pPr>
+      <w:r>
+        <w:t>resultado = "</w:t>
+      </w:r>
+      <w:proofErr w:type="spellStart"/>
+      <w:r>
+        <w:t>a_igual_b</w:t>
+      </w:r>
+      <w:proofErr w:type="spellEnd"/>
+      <w:r>
+        <w:t>"</w:t>
       </w:r>
     </w:p>
     <w:p>
@@ -630,49 +1036,98 @@
           <w:numId w:val="1"/>
         </w:numPr>
       </w:pPr>
-      <w:r>
-        <w:t xml:space="preserve">procedimienton verificar_valores(entero a, entero b) { </w:t>
-      </w:r>
-    </w:p>
-    <w:p>
-      <w:pPr>
-        <w:pStyle w:val="Prrafodelista"/>
-      </w:pPr>
-      <w:r>
-        <w:t xml:space="preserve">string resultado </w:t>
-      </w:r>
-    </w:p>
-    <w:p>
-      <w:pPr>
-        <w:pStyle w:val="Prrafodelista"/>
-      </w:pPr>
+      <w:proofErr w:type="spellStart"/>
+      <w:r>
+        <w:t>procedimienton</w:t>
+      </w:r>
+      <w:proofErr w:type="spellEnd"/>
+      <w:r>
+        <w:t xml:space="preserve"> </w:t>
+      </w:r>
+      <w:proofErr w:type="spellStart"/>
+      <w:r>
+        <w:t>verificar_</w:t>
+      </w:r>
+      <w:proofErr w:type="gramStart"/>
+      <w:r>
+        <w:t>valores</w:t>
+      </w:r>
+      <w:proofErr w:type="spellEnd"/>
+      <w:r>
+        <w:t>(</w:t>
+      </w:r>
+      <w:proofErr w:type="gramEnd"/>
+      <w:r>
+        <w:t xml:space="preserve">entero a, entero b) { </w:t>
+      </w:r>
+    </w:p>
+    <w:p>
+      <w:pPr>
+        <w:pStyle w:val="Prrafodelista"/>
+      </w:pPr>
+      <w:proofErr w:type="spellStart"/>
+      <w:r>
+        <w:t>string</w:t>
+      </w:r>
+      <w:proofErr w:type="spellEnd"/>
+      <w:r>
+        <w:t xml:space="preserve"> resultado </w:t>
+      </w:r>
+    </w:p>
+    <w:p>
+      <w:pPr>
+        <w:pStyle w:val="Prrafodelista"/>
+      </w:pPr>
+      <w:proofErr w:type="spellStart"/>
       <w:r>
         <w:lastRenderedPageBreak/>
-        <w:t xml:space="preserve">si (a &gt; b) { </w:t>
-      </w:r>
-    </w:p>
-    <w:p>
-      <w:pPr>
-        <w:pStyle w:val="Prrafodelista"/>
-      </w:pPr>
-      <w:r>
-        <w:t xml:space="preserve">si (a &gt; 100) { </w:t>
-      </w:r>
-    </w:p>
-    <w:p>
-      <w:pPr>
-        <w:pStyle w:val="Prrafodelista"/>
-      </w:pPr>
-      <w:r>
-        <w:t xml:space="preserve">escriba("a es mayor que b y también es mayor que 100", salto) </w:t>
-      </w:r>
-    </w:p>
-    <w:p>
-      <w:pPr>
-        <w:pStyle w:val="Prrafodelista"/>
-      </w:pPr>
-      <w:r>
-        <w:t xml:space="preserve">resultado = "a_grande" </w:t>
+        <w:t>si</w:t>
+      </w:r>
+      <w:proofErr w:type="spellEnd"/>
+      <w:r>
+        <w:t xml:space="preserve"> (a &gt; b) { </w:t>
+      </w:r>
+    </w:p>
+    <w:p>
+      <w:pPr>
+        <w:pStyle w:val="Prrafodelista"/>
+      </w:pPr>
+      <w:proofErr w:type="spellStart"/>
+      <w:r>
+        <w:t>si</w:t>
+      </w:r>
+      <w:proofErr w:type="spellEnd"/>
+      <w:r>
+        <w:t xml:space="preserve"> (a &gt; 100) { </w:t>
+      </w:r>
+    </w:p>
+    <w:p>
+      <w:pPr>
+        <w:pStyle w:val="Prrafodelista"/>
+      </w:pPr>
+      <w:proofErr w:type="gramStart"/>
+      <w:r>
+        <w:t>escriba(</w:t>
+      </w:r>
+      <w:proofErr w:type="gramEnd"/>
+      <w:r>
+        <w:t xml:space="preserve">"a es mayor que b y también es mayor que 100", salto) </w:t>
+      </w:r>
+    </w:p>
+    <w:p>
+      <w:pPr>
+        <w:pStyle w:val="Prrafodelista"/>
+      </w:pPr>
+      <w:r>
+        <w:t>resultado = "</w:t>
+      </w:r>
+      <w:proofErr w:type="spellStart"/>
+      <w:r>
+        <w:t>a_grande</w:t>
+      </w:r>
+      <w:proofErr w:type="spellEnd"/>
+      <w:r>
+        <w:t xml:space="preserve">" </w:t>
       </w:r>
     </w:p>
     <w:p>
@@ -687,8 +1142,13 @@
       <w:pPr>
         <w:pStyle w:val="Prrafodelista"/>
       </w:pPr>
-      <w:r>
-        <w:t xml:space="preserve">escriba("a es igual a 100 pero mayor que b", salto) </w:t>
+      <w:proofErr w:type="gramStart"/>
+      <w:r>
+        <w:t>escriba(</w:t>
+      </w:r>
+      <w:proofErr w:type="gramEnd"/>
+      <w:r>
+        <w:t xml:space="preserve">"a es igual a 100 pero mayor que b", salto) </w:t>
       </w:r>
     </w:p>
     <w:p>
@@ -704,15 +1164,28 @@
         <w:pStyle w:val="Prrafodelista"/>
       </w:pPr>
       <w:r>
-        <w:t xml:space="preserve">} tons { </w:t>
-      </w:r>
-    </w:p>
-    <w:p>
-      <w:pPr>
-        <w:pStyle w:val="Prrafodelista"/>
-      </w:pPr>
-      <w:r>
-        <w:t xml:space="preserve">escriba("a es mayor que b pero menor que 100", salto) </w:t>
+        <w:t xml:space="preserve">} </w:t>
+      </w:r>
+      <w:proofErr w:type="spellStart"/>
+      <w:r>
+        <w:t>tons</w:t>
+      </w:r>
+      <w:proofErr w:type="spellEnd"/>
+      <w:r>
+        <w:t xml:space="preserve"> { </w:t>
+      </w:r>
+    </w:p>
+    <w:p>
+      <w:pPr>
+        <w:pStyle w:val="Prrafodelista"/>
+      </w:pPr>
+      <w:proofErr w:type="gramStart"/>
+      <w:r>
+        <w:t>escriba(</w:t>
+      </w:r>
+      <w:proofErr w:type="gramEnd"/>
+      <w:r>
+        <w:t xml:space="preserve">"a es mayor que b pero menor que 100", salto) </w:t>
       </w:r>
     </w:p>
     <w:p>
@@ -743,40 +1216,74 @@
       <w:pPr>
         <w:pStyle w:val="Prrafodelista"/>
       </w:pPr>
-      <w:r>
-        <w:t xml:space="preserve">escriba("b es mayor que a", salto) </w:t>
-      </w:r>
-    </w:p>
-    <w:p>
-      <w:pPr>
-        <w:pStyle w:val="Prrafodelista"/>
-      </w:pPr>
-      <w:r>
-        <w:t xml:space="preserve">resultado = "b_mayor_a" </w:t>
-      </w:r>
-    </w:p>
-    <w:p>
-      <w:pPr>
-        <w:pStyle w:val="Prrafodelista"/>
-      </w:pPr>
-      <w:r>
-        <w:t xml:space="preserve">} tons { </w:t>
-      </w:r>
-    </w:p>
-    <w:p>
-      <w:pPr>
-        <w:pStyle w:val="Prrafodelista"/>
-      </w:pPr>
-      <w:r>
-        <w:t xml:space="preserve">escriba("a y b son iguales", salto) </w:t>
-      </w:r>
-    </w:p>
-    <w:p>
-      <w:pPr>
-        <w:pStyle w:val="Prrafodelista"/>
-      </w:pPr>
-      <w:r>
-        <w:t xml:space="preserve">resultado = "a_igual_b" </w:t>
+      <w:proofErr w:type="gramStart"/>
+      <w:r>
+        <w:t>escriba(</w:t>
+      </w:r>
+      <w:proofErr w:type="gramEnd"/>
+      <w:r>
+        <w:t xml:space="preserve">"b es mayor que a", salto) </w:t>
+      </w:r>
+    </w:p>
+    <w:p>
+      <w:pPr>
+        <w:pStyle w:val="Prrafodelista"/>
+      </w:pPr>
+      <w:r>
+        <w:t>resultado = "</w:t>
+      </w:r>
+      <w:proofErr w:type="spellStart"/>
+      <w:r>
+        <w:t>b_mayor_a</w:t>
+      </w:r>
+      <w:proofErr w:type="spellEnd"/>
+      <w:r>
+        <w:t xml:space="preserve">" </w:t>
+      </w:r>
+    </w:p>
+    <w:p>
+      <w:pPr>
+        <w:pStyle w:val="Prrafodelista"/>
+      </w:pPr>
+      <w:r>
+        <w:t xml:space="preserve">} </w:t>
+      </w:r>
+      <w:proofErr w:type="spellStart"/>
+      <w:r>
+        <w:t>tons</w:t>
+      </w:r>
+      <w:proofErr w:type="spellEnd"/>
+      <w:r>
+        <w:t xml:space="preserve"> { </w:t>
+      </w:r>
+    </w:p>
+    <w:p>
+      <w:pPr>
+        <w:pStyle w:val="Prrafodelista"/>
+      </w:pPr>
+      <w:proofErr w:type="gramStart"/>
+      <w:r>
+        <w:t>escriba(</w:t>
+      </w:r>
+      <w:proofErr w:type="gramEnd"/>
+      <w:r>
+        <w:t xml:space="preserve">"a y b son iguales", salto) </w:t>
+      </w:r>
+    </w:p>
+    <w:p>
+      <w:pPr>
+        <w:pStyle w:val="Prrafodelista"/>
+      </w:pPr>
+      <w:r>
+        <w:t>resultado = "</w:t>
+      </w:r>
+      <w:proofErr w:type="spellStart"/>
+      <w:r>
+        <w:t>a_igual_b</w:t>
+      </w:r>
+      <w:proofErr w:type="spellEnd"/>
+      <w:r>
+        <w:t xml:space="preserve">" </w:t>
       </w:r>
     </w:p>
     <w:p>
@@ -791,8 +1298,13 @@
       <w:pPr>
         <w:pStyle w:val="Prrafodelista"/>
       </w:pPr>
-      <w:r>
-        <w:t>escriba("Resultado: ", resultado, salto)</w:t>
+      <w:proofErr w:type="gramStart"/>
+      <w:r>
+        <w:t>escriba(</w:t>
+      </w:r>
+      <w:proofErr w:type="gramEnd"/>
+      <w:r>
+        <w:t>"Resultado: ", resultado, salto)</w:t>
       </w:r>
     </w:p>
     <w:p>
@@ -813,7 +1325,23 @@
         <w:pStyle w:val="Prrafodelista"/>
       </w:pPr>
       <w:r>
-        <w:t xml:space="preserve">funcioncita calcular_factorial(entero n) : entero { </w:t>
+        <w:t xml:space="preserve">funcioncita </w:t>
+      </w:r>
+      <w:proofErr w:type="spellStart"/>
+      <w:r>
+        <w:t>calcular_</w:t>
+      </w:r>
+      <w:proofErr w:type="gramStart"/>
+      <w:r>
+        <w:t>factorial</w:t>
+      </w:r>
+      <w:proofErr w:type="spellEnd"/>
+      <w:r>
+        <w:t>(</w:t>
+      </w:r>
+      <w:proofErr w:type="gramEnd"/>
+      <w:r>
+        <w:t xml:space="preserve">entero n) : entero { </w:t>
       </w:r>
     </w:p>
     <w:p>
@@ -881,8 +1409,29 @@
       <w:pPr>
         <w:pStyle w:val="Prrafodelista"/>
       </w:pPr>
-      <w:r>
-        <w:t>procedimienton imprimir_numeros_pares(entero limite) {</w:t>
+      <w:proofErr w:type="spellStart"/>
+      <w:r>
+        <w:t>procedimienton</w:t>
+      </w:r>
+      <w:proofErr w:type="spellEnd"/>
+      <w:r>
+        <w:t xml:space="preserve"> </w:t>
+      </w:r>
+      <w:proofErr w:type="spellStart"/>
+      <w:r>
+        <w:t>imprimir_numeros_</w:t>
+      </w:r>
+      <w:proofErr w:type="gramStart"/>
+      <w:r>
+        <w:t>pares</w:t>
+      </w:r>
+      <w:proofErr w:type="spellEnd"/>
+      <w:r>
+        <w:t>(</w:t>
+      </w:r>
+      <w:proofErr w:type="gramEnd"/>
+      <w:r>
+        <w:t>entero limite) {</w:t>
       </w:r>
     </w:p>
     <w:p>
@@ -905,16 +1454,26 @@
       <w:pPr>
         <w:pStyle w:val="Prrafodelista"/>
       </w:pPr>
-      <w:r>
-        <w:t>si (i % 2 == 0) {</w:t>
-      </w:r>
-    </w:p>
-    <w:p>
-      <w:pPr>
-        <w:pStyle w:val="Prrafodelista"/>
-      </w:pPr>
-      <w:r>
-        <w:t>escriba("El número ", i, " es par", salto)</w:t>
+      <w:proofErr w:type="spellStart"/>
+      <w:r>
+        <w:t>si</w:t>
+      </w:r>
+      <w:proofErr w:type="spellEnd"/>
+      <w:r>
+        <w:t xml:space="preserve"> (i % 2 == 0) {</w:t>
+      </w:r>
+    </w:p>
+    <w:p>
+      <w:pPr>
+        <w:pStyle w:val="Prrafodelista"/>
+      </w:pPr>
+      <w:proofErr w:type="gramStart"/>
+      <w:r>
+        <w:t>escriba(</w:t>
+      </w:r>
+      <w:proofErr w:type="gramEnd"/>
+      <w:r>
+        <w:t>"El número ", i, " es par", salto)</w:t>
       </w:r>
     </w:p>
     <w:p>
@@ -938,11 +1497,33 @@
           <w:lang w:val="en-US"/>
         </w:rPr>
       </w:pPr>
+      <w:proofErr w:type="spellStart"/>
       <w:r>
         <w:rPr>
           <w:lang w:val="en-US"/>
         </w:rPr>
-        <w:t>i = i + 1</w:t>
+        <w:t>i</w:t>
+      </w:r>
+      <w:proofErr w:type="spellEnd"/>
+      <w:r>
+        <w:rPr>
+          <w:lang w:val="en-US"/>
+        </w:rPr>
+        <w:t xml:space="preserve"> = </w:t>
+      </w:r>
+      <w:proofErr w:type="spellStart"/>
+      <w:r>
+        <w:rPr>
+          <w:lang w:val="en-US"/>
+        </w:rPr>
+        <w:t>i</w:t>
+      </w:r>
+      <w:proofErr w:type="spellEnd"/>
+      <w:r>
+        <w:rPr>
+          <w:lang w:val="en-US"/>
+        </w:rPr>
+        <w:t xml:space="preserve"> + 1</w:t>
       </w:r>
     </w:p>
     <w:p>
@@ -989,25 +1570,41 @@
           <w:lang w:val="en-US"/>
         </w:rPr>
       </w:pPr>
+      <w:proofErr w:type="gramStart"/>
       <w:r>
         <w:rPr>
           <w:lang w:val="en-US"/>
         </w:rPr>
-        <w:t>main() {</w:t>
-      </w:r>
-    </w:p>
-    <w:p>
-      <w:pPr>
-        <w:pStyle w:val="Prrafodelista"/>
+        <w:t>main(</w:t>
+      </w:r>
+      <w:proofErr w:type="gramEnd"/>
+      <w:r>
         <w:rPr>
           <w:lang w:val="en-US"/>
         </w:rPr>
-      </w:pPr>
-      <w:r>
+        <w:t>) {</w:t>
+      </w:r>
+    </w:p>
+    <w:p>
+      <w:pPr>
+        <w:pStyle w:val="Prrafodelista"/>
         <w:rPr>
           <w:lang w:val="en-US"/>
         </w:rPr>
-        <w:t>entero a = 150</w:t>
+      </w:pPr>
+      <w:proofErr w:type="spellStart"/>
+      <w:r>
+        <w:rPr>
+          <w:lang w:val="en-US"/>
+        </w:rPr>
+        <w:t>entero</w:t>
+      </w:r>
+      <w:proofErr w:type="spellEnd"/>
+      <w:r>
+        <w:rPr>
+          <w:lang w:val="en-US"/>
+        </w:rPr>
+        <w:t xml:space="preserve"> a = 150</w:t>
       </w:r>
     </w:p>
     <w:p>
@@ -1022,65 +1619,152 @@
       <w:pPr>
         <w:pStyle w:val="Prrafodelista"/>
       </w:pPr>
-      <w:r>
-        <w:t>verificar_valores(a, b)</w:t>
-      </w:r>
-    </w:p>
-    <w:p>
-      <w:pPr>
-        <w:pStyle w:val="Prrafodelista"/>
-      </w:pPr>
-    </w:p>
-    <w:p>
-      <w:pPr>
-        <w:pStyle w:val="Prrafodelista"/>
-      </w:pPr>
-      <w:r>
-        <w:t>entero numero_factorial = 5</w:t>
-      </w:r>
-    </w:p>
-    <w:p>
-      <w:pPr>
-        <w:pStyle w:val="Prrafodelista"/>
-      </w:pPr>
-      <w:r>
-        <w:t>entero resultado_factorial = calcular_factorial(numero_factorial)</w:t>
-      </w:r>
-    </w:p>
-    <w:p>
-      <w:pPr>
-        <w:pStyle w:val="Prrafodelista"/>
-      </w:pPr>
-      <w:r>
-        <w:t>escriba("El factorial de ", numero_factorial, " es ", resultado_factorial, salto)</w:t>
-      </w:r>
-    </w:p>
-    <w:p>
-      <w:pPr>
-        <w:pStyle w:val="Prrafodelista"/>
-      </w:pPr>
-    </w:p>
-    <w:p>
-      <w:pPr>
-        <w:pStyle w:val="Prrafodelista"/>
-      </w:pPr>
-      <w:r>
-        <w:t>entero limite_pares = 10</w:t>
-      </w:r>
-    </w:p>
-    <w:p>
-      <w:pPr>
-        <w:pStyle w:val="Prrafodelista"/>
-      </w:pPr>
-      <w:r>
-        <w:t>imprimir_numeros_pares(limite_pares)</w:t>
-      </w:r>
-    </w:p>
-    <w:p>
-      <w:pPr>
-        <w:pStyle w:val="Prrafodelista"/>
-        <w:rPr>
-          <w:lang w:val="en-US"/>
+      <w:proofErr w:type="spellStart"/>
+      <w:r>
+        <w:t>verificar_</w:t>
+      </w:r>
+      <w:proofErr w:type="gramStart"/>
+      <w:r>
+        <w:t>valores</w:t>
+      </w:r>
+      <w:proofErr w:type="spellEnd"/>
+      <w:r>
+        <w:t>(</w:t>
+      </w:r>
+      <w:proofErr w:type="gramEnd"/>
+      <w:r>
+        <w:t>a, b)</w:t>
+      </w:r>
+    </w:p>
+    <w:p>
+      <w:pPr>
+        <w:pStyle w:val="Prrafodelista"/>
+      </w:pPr>
+    </w:p>
+    <w:p>
+      <w:pPr>
+        <w:pStyle w:val="Prrafodelista"/>
+      </w:pPr>
+      <w:r>
+        <w:t xml:space="preserve">entero </w:t>
+      </w:r>
+      <w:proofErr w:type="spellStart"/>
+      <w:r>
+        <w:t>numero_factorial</w:t>
+      </w:r>
+      <w:proofErr w:type="spellEnd"/>
+      <w:r>
+        <w:t xml:space="preserve"> = 5</w:t>
+      </w:r>
+    </w:p>
+    <w:p>
+      <w:pPr>
+        <w:pStyle w:val="Prrafodelista"/>
+      </w:pPr>
+      <w:r>
+        <w:t xml:space="preserve">entero </w:t>
+      </w:r>
+      <w:proofErr w:type="spellStart"/>
+      <w:r>
+        <w:t>resultado_factorial</w:t>
+      </w:r>
+      <w:proofErr w:type="spellEnd"/>
+      <w:r>
+        <w:t xml:space="preserve"> = </w:t>
+      </w:r>
+      <w:proofErr w:type="spellStart"/>
+      <w:r>
+        <w:t>calcular_factorial</w:t>
+      </w:r>
+      <w:proofErr w:type="spellEnd"/>
+      <w:r>
+        <w:t>(</w:t>
+      </w:r>
+      <w:proofErr w:type="spellStart"/>
+      <w:r>
+        <w:t>numero_factorial</w:t>
+      </w:r>
+      <w:proofErr w:type="spellEnd"/>
+      <w:r>
+        <w:t>)</w:t>
+      </w:r>
+    </w:p>
+    <w:p>
+      <w:pPr>
+        <w:pStyle w:val="Prrafodelista"/>
+      </w:pPr>
+      <w:proofErr w:type="gramStart"/>
+      <w:r>
+        <w:t>escriba(</w:t>
+      </w:r>
+      <w:proofErr w:type="gramEnd"/>
+      <w:r>
+        <w:t xml:space="preserve">"El factorial de ", </w:t>
+      </w:r>
+      <w:proofErr w:type="spellStart"/>
+      <w:r>
+        <w:t>numero_factorial</w:t>
+      </w:r>
+      <w:proofErr w:type="spellEnd"/>
+      <w:r>
+        <w:t xml:space="preserve">, " es ", </w:t>
+      </w:r>
+      <w:proofErr w:type="spellStart"/>
+      <w:r>
+        <w:t>resultado_factorial</w:t>
+      </w:r>
+      <w:proofErr w:type="spellEnd"/>
+      <w:r>
+        <w:t>, salto)</w:t>
+      </w:r>
+    </w:p>
+    <w:p>
+      <w:pPr>
+        <w:pStyle w:val="Prrafodelista"/>
+      </w:pPr>
+    </w:p>
+    <w:p>
+      <w:pPr>
+        <w:pStyle w:val="Prrafodelista"/>
+      </w:pPr>
+      <w:r>
+        <w:t xml:space="preserve">entero </w:t>
+      </w:r>
+      <w:proofErr w:type="spellStart"/>
+      <w:r>
+        <w:t>limite_pares</w:t>
+      </w:r>
+      <w:proofErr w:type="spellEnd"/>
+      <w:r>
+        <w:t xml:space="preserve"> = 10</w:t>
+      </w:r>
+    </w:p>
+    <w:p>
+      <w:pPr>
+        <w:pStyle w:val="Prrafodelista"/>
+      </w:pPr>
+      <w:proofErr w:type="spellStart"/>
+      <w:r>
+        <w:t>imprimir_numeros_pares</w:t>
+      </w:r>
+      <w:proofErr w:type="spellEnd"/>
+      <w:r>
+        <w:t>(</w:t>
+      </w:r>
+      <w:proofErr w:type="spellStart"/>
+      <w:r>
+        <w:t>limite_pares</w:t>
+      </w:r>
+      <w:proofErr w:type="spellEnd"/>
+      <w:r>
+        <w:t>)</w:t>
+      </w:r>
+    </w:p>
+    <w:p>
+      <w:pPr>
+        <w:pStyle w:val="Prrafodelista"/>
+        <w:rPr>
+          <w:lang w:val="es-MX"/>
         </w:rPr>
       </w:pPr>
       <w:r>

</xml_diff>

<commit_message>
[ADD] code examples in ejemplos
</commit_message>
<xml_diff>
--- a/Pruebas del proyecto de paradigmas.docx
+++ b/Pruebas del proyecto de paradigmas.docx
@@ -1031,6 +1031,11 @@
     <w:p>
       <w:pPr>
         <w:pStyle w:val="Prrafodelista"/>
+      </w:pPr>
+    </w:p>
+    <w:p>
+      <w:pPr>
+        <w:pStyle w:val="Prrafodelista"/>
         <w:numPr>
           <w:ilvl w:val="0"/>
           <w:numId w:val="1"/>
@@ -1067,6 +1072,7 @@
       </w:pPr>
       <w:proofErr w:type="spellStart"/>
       <w:r>
+        <w:lastRenderedPageBreak/>
         <w:t>string</w:t>
       </w:r>
       <w:proofErr w:type="spellEnd"/>
@@ -1080,7 +1086,6 @@
       </w:pPr>
       <w:proofErr w:type="spellStart"/>
       <w:r>
-        <w:lastRenderedPageBreak/>
         <w:t>si</w:t>
       </w:r>
       <w:proofErr w:type="spellEnd"/>
@@ -1199,6 +1204,9 @@
     <w:p>
       <w:pPr>
         <w:pStyle w:val="Prrafodelista"/>
+        <w:rPr>
+          <w:lang w:val="en-US"/>
+        </w:rPr>
       </w:pPr>
       <w:r>
         <w:t xml:space="preserve">} </w:t>
@@ -1524,20 +1532,6 @@
           <w:lang w:val="en-US"/>
         </w:rPr>
         <w:t xml:space="preserve"> + 1</w:t>
-      </w:r>
-    </w:p>
-    <w:p>
-      <w:pPr>
-        <w:pStyle w:val="Prrafodelista"/>
-        <w:rPr>
-          <w:lang w:val="en-US"/>
-        </w:rPr>
-      </w:pPr>
-      <w:r>
-        <w:rPr>
-          <w:lang w:val="en-US"/>
-        </w:rPr>
-        <w:t>}</w:t>
       </w:r>
     </w:p>
     <w:p>
@@ -1562,13 +1556,27 @@
           <w:lang w:val="en-US"/>
         </w:rPr>
       </w:pPr>
-    </w:p>
-    <w:p>
-      <w:pPr>
-        <w:pStyle w:val="Prrafodelista"/>
+      <w:r>
         <w:rPr>
           <w:lang w:val="en-US"/>
         </w:rPr>
+        <w:t>}</w:t>
+      </w:r>
+    </w:p>
+    <w:p>
+      <w:pPr>
+        <w:pStyle w:val="Prrafodelista"/>
+        <w:rPr>
+          <w:lang w:val="en-US"/>
+        </w:rPr>
+      </w:pPr>
+    </w:p>
+    <w:p>
+      <w:pPr>
+        <w:pStyle w:val="Prrafodelista"/>
+        <w:rPr>
+          <w:lang w:val="en-US"/>
+        </w:rPr>
       </w:pPr>
       <w:proofErr w:type="gramStart"/>
       <w:r>
@@ -1763,11 +1771,342 @@
     <w:p>
       <w:pPr>
         <w:pStyle w:val="Prrafodelista"/>
-        <w:rPr>
-          <w:lang w:val="es-MX"/>
-        </w:rPr>
-      </w:pPr>
-      <w:r>
+      </w:pPr>
+      <w:r>
+        <w:t>}</w:t>
+      </w:r>
+    </w:p>
+    <w:p>
+      <w:pPr>
+        <w:pStyle w:val="Prrafodelista"/>
+        <w:numPr>
+          <w:ilvl w:val="0"/>
+          <w:numId w:val="1"/>
+        </w:numPr>
+        <w:rPr>
+          <w:lang w:val="es-MX"/>
+        </w:rPr>
+      </w:pPr>
+      <w:proofErr w:type="spellStart"/>
+      <w:r>
+        <w:rPr>
+          <w:lang w:val="es-MX"/>
+        </w:rPr>
+        <w:t>procedimienton</w:t>
+      </w:r>
+      <w:proofErr w:type="spellEnd"/>
+      <w:r>
+        <w:rPr>
+          <w:lang w:val="es-MX"/>
+        </w:rPr>
+        <w:t xml:space="preserve"> </w:t>
+      </w:r>
+      <w:proofErr w:type="spellStart"/>
+      <w:r>
+        <w:rPr>
+          <w:lang w:val="es-MX"/>
+        </w:rPr>
+        <w:t>imprimir_numeros_</w:t>
+      </w:r>
+      <w:proofErr w:type="gramStart"/>
+      <w:r>
+        <w:rPr>
+          <w:lang w:val="es-MX"/>
+        </w:rPr>
+        <w:t>pares</w:t>
+      </w:r>
+      <w:proofErr w:type="spellEnd"/>
+      <w:r>
+        <w:rPr>
+          <w:lang w:val="es-MX"/>
+        </w:rPr>
+        <w:t>(</w:t>
+      </w:r>
+      <w:proofErr w:type="gramEnd"/>
+      <w:r>
+        <w:rPr>
+          <w:lang w:val="es-MX"/>
+        </w:rPr>
+        <w:t xml:space="preserve">entero limite) { </w:t>
+      </w:r>
+    </w:p>
+    <w:p>
+      <w:pPr>
+        <w:ind w:left="360" w:firstLine="348"/>
+        <w:rPr>
+          <w:lang w:val="es-MX"/>
+        </w:rPr>
+      </w:pPr>
+      <w:r>
+        <w:rPr>
+          <w:lang w:val="es-MX"/>
+        </w:rPr>
+        <w:t xml:space="preserve">entero i </w:t>
+      </w:r>
+    </w:p>
+    <w:p>
+      <w:pPr>
+        <w:pStyle w:val="Prrafodelista"/>
+        <w:rPr>
+          <w:lang w:val="en-US"/>
+        </w:rPr>
+      </w:pPr>
+      <w:proofErr w:type="spellStart"/>
+      <w:proofErr w:type="gramStart"/>
+      <w:r>
+        <w:rPr>
+          <w:lang w:val="en-US"/>
+        </w:rPr>
+        <w:t>haga</w:t>
+      </w:r>
+      <w:proofErr w:type="spellEnd"/>
+      <w:r>
+        <w:rPr>
+          <w:lang w:val="en-US"/>
+        </w:rPr>
+        <w:t>(</w:t>
+      </w:r>
+      <w:proofErr w:type="spellStart"/>
+      <w:proofErr w:type="gramEnd"/>
+      <w:r>
+        <w:rPr>
+          <w:lang w:val="en-US"/>
+        </w:rPr>
+        <w:t>i</w:t>
+      </w:r>
+      <w:proofErr w:type="spellEnd"/>
+      <w:r>
+        <w:rPr>
+          <w:lang w:val="en-US"/>
+        </w:rPr>
+        <w:t xml:space="preserve"> = 0, </w:t>
+      </w:r>
+      <w:proofErr w:type="spellStart"/>
+      <w:r>
+        <w:rPr>
+          <w:lang w:val="en-US"/>
+        </w:rPr>
+        <w:t>i</w:t>
+      </w:r>
+      <w:proofErr w:type="spellEnd"/>
+      <w:r>
+        <w:rPr>
+          <w:lang w:val="en-US"/>
+        </w:rPr>
+        <w:t xml:space="preserve"> &lt; </w:t>
+      </w:r>
+      <w:proofErr w:type="spellStart"/>
+      <w:r>
+        <w:rPr>
+          <w:lang w:val="en-US"/>
+        </w:rPr>
+        <w:t>limite</w:t>
+      </w:r>
+      <w:proofErr w:type="spellEnd"/>
+      <w:r>
+        <w:rPr>
+          <w:lang w:val="en-US"/>
+        </w:rPr>
+        <w:t xml:space="preserve">, </w:t>
+      </w:r>
+      <w:proofErr w:type="spellStart"/>
+      <w:r>
+        <w:rPr>
+          <w:lang w:val="en-US"/>
+        </w:rPr>
+        <w:t>i</w:t>
+      </w:r>
+      <w:proofErr w:type="spellEnd"/>
+      <w:r>
+        <w:rPr>
+          <w:lang w:val="en-US"/>
+        </w:rPr>
+        <w:t xml:space="preserve"> = </w:t>
+      </w:r>
+      <w:proofErr w:type="spellStart"/>
+      <w:r>
+        <w:rPr>
+          <w:lang w:val="en-US"/>
+        </w:rPr>
+        <w:t>i</w:t>
+      </w:r>
+      <w:proofErr w:type="spellEnd"/>
+      <w:r>
+        <w:rPr>
+          <w:lang w:val="en-US"/>
+        </w:rPr>
+        <w:t xml:space="preserve"> + 2) {</w:t>
+      </w:r>
+    </w:p>
+    <w:p>
+      <w:pPr>
+        <w:pStyle w:val="Prrafodelista"/>
+        <w:rPr>
+          <w:lang w:val="es-MX"/>
+        </w:rPr>
+      </w:pPr>
+      <w:r>
+        <w:rPr>
+          <w:lang w:val="en-US"/>
+        </w:rPr>
+        <w:t xml:space="preserve"> </w:t>
+      </w:r>
+      <w:proofErr w:type="gramStart"/>
+      <w:r>
+        <w:rPr>
+          <w:lang w:val="es-MX"/>
+        </w:rPr>
+        <w:t>escriba(</w:t>
+      </w:r>
+      <w:proofErr w:type="gramEnd"/>
+      <w:r>
+        <w:rPr>
+          <w:lang w:val="es-MX"/>
+        </w:rPr>
+        <w:t xml:space="preserve">"El número par es: ", i, salto) </w:t>
+      </w:r>
+    </w:p>
+    <w:p>
+      <w:pPr>
+        <w:pStyle w:val="Prrafodelista"/>
+        <w:rPr>
+          <w:lang w:val="es-MX"/>
+        </w:rPr>
+      </w:pPr>
+      <w:r>
+        <w:rPr>
+          <w:lang w:val="es-MX"/>
+        </w:rPr>
+        <w:t>}</w:t>
+      </w:r>
+    </w:p>
+    <w:p>
+      <w:pPr>
+        <w:pStyle w:val="Prrafodelista"/>
+        <w:rPr>
+          <w:lang w:val="es-MX"/>
+        </w:rPr>
+      </w:pPr>
+      <w:r>
+        <w:rPr>
+          <w:lang w:val="es-MX"/>
+        </w:rPr>
+        <w:t xml:space="preserve">} </w:t>
+      </w:r>
+    </w:p>
+    <w:p>
+      <w:pPr>
+        <w:pStyle w:val="Prrafodelista"/>
+        <w:rPr>
+          <w:lang w:val="es-MX"/>
+        </w:rPr>
+      </w:pPr>
+    </w:p>
+    <w:p>
+      <w:pPr>
+        <w:pStyle w:val="Prrafodelista"/>
+        <w:rPr>
+          <w:lang w:val="es-MX"/>
+        </w:rPr>
+      </w:pPr>
+      <w:proofErr w:type="spellStart"/>
+      <w:proofErr w:type="gramStart"/>
+      <w:r>
+        <w:rPr>
+          <w:lang w:val="es-MX"/>
+        </w:rPr>
+        <w:t>main</w:t>
+      </w:r>
+      <w:proofErr w:type="spellEnd"/>
+      <w:r>
+        <w:rPr>
+          <w:lang w:val="es-MX"/>
+        </w:rPr>
+        <w:t>(</w:t>
+      </w:r>
+      <w:proofErr w:type="gramEnd"/>
+      <w:r>
+        <w:rPr>
+          <w:lang w:val="es-MX"/>
+        </w:rPr>
+        <w:t>) {</w:t>
+      </w:r>
+    </w:p>
+    <w:p>
+      <w:pPr>
+        <w:pStyle w:val="Prrafodelista"/>
+        <w:rPr>
+          <w:lang w:val="es-MX"/>
+        </w:rPr>
+      </w:pPr>
+      <w:r>
+        <w:rPr>
+          <w:lang w:val="es-MX"/>
+        </w:rPr>
+        <w:t xml:space="preserve"> entero </w:t>
+      </w:r>
+      <w:proofErr w:type="spellStart"/>
+      <w:r>
+        <w:rPr>
+          <w:lang w:val="es-MX"/>
+        </w:rPr>
+        <w:t>limite_pares</w:t>
+      </w:r>
+      <w:proofErr w:type="spellEnd"/>
+      <w:r>
+        <w:rPr>
+          <w:lang w:val="es-MX"/>
+        </w:rPr>
+        <w:t xml:space="preserve"> = 10 </w:t>
+      </w:r>
+    </w:p>
+    <w:p>
+      <w:pPr>
+        <w:pStyle w:val="Prrafodelista"/>
+        <w:rPr>
+          <w:lang w:val="es-MX"/>
+        </w:rPr>
+      </w:pPr>
+      <w:proofErr w:type="spellStart"/>
+      <w:r>
+        <w:rPr>
+          <w:lang w:val="es-MX"/>
+        </w:rPr>
+        <w:t>imprimir_numeros_pares</w:t>
+      </w:r>
+      <w:proofErr w:type="spellEnd"/>
+      <w:r>
+        <w:rPr>
+          <w:lang w:val="es-MX"/>
+        </w:rPr>
+        <w:t>(</w:t>
+      </w:r>
+      <w:proofErr w:type="spellStart"/>
+      <w:r>
+        <w:rPr>
+          <w:lang w:val="es-MX"/>
+        </w:rPr>
+        <w:t>limite_pares</w:t>
+      </w:r>
+      <w:proofErr w:type="spellEnd"/>
+      <w:r>
+        <w:rPr>
+          <w:lang w:val="es-MX"/>
+        </w:rPr>
+        <w:t xml:space="preserve">) </w:t>
+      </w:r>
+    </w:p>
+    <w:p>
+      <w:pPr>
+        <w:pStyle w:val="Prrafodelista"/>
+        <w:rPr>
+          <w:lang w:val="es-MX"/>
+        </w:rPr>
+      </w:pPr>
+      <w:r>
+        <w:rPr>
+          <w:lang w:val="es-MX"/>
+        </w:rPr>
         <w:t>}</w:t>
       </w:r>
     </w:p>
@@ -1786,7 +2125,7 @@
   <w:abstractNum w:abstractNumId="0" w15:restartNumberingAfterBreak="0">
     <w:nsid w:val="3E5210CA"/>
     <w:multiLevelType w:val="hybridMultilevel"/>
-    <w:tmpl w:val="AB1A6FFE"/>
+    <w:tmpl w:val="32404434"/>
     <w:lvl w:ilvl="0" w:tplc="140A000F">
       <w:start w:val="1"/>
       <w:numFmt w:val="decimal"/>

</xml_diff>